<commit_message>
code complete, but not run yet
</commit_message>
<xml_diff>
--- a/CNN/卷积神经网络实验报告.docx
+++ b/CNN/卷积神经网络实验报告.docx
@@ -1,6 +1,6 @@
 
 <file path=word/document.xml><?xml version="1.0" encoding="utf-8"?>
-<w:document xmlns:wpc="http://schemas.microsoft.com/office/word/2010/wordprocessingCanvas" xmlns:mc="http://schemas.openxmlformats.org/markup-compatibility/2006" xmlns:o="urn:schemas-microsoft-com:office:office" xmlns:r="http://schemas.openxmlformats.org/officeDocument/2006/relationships" xmlns:m="http://schemas.openxmlformats.org/officeDocument/2006/math" xmlns:v="urn:schemas-microsoft-com:vml" xmlns:wp14="http://schemas.microsoft.com/office/word/2010/wordprocessingDrawing" xmlns:wp="http://schemas.openxmlformats.org/drawingml/2006/wordprocessingDrawing" xmlns:w="http://schemas.openxmlformats.org/wordprocessingml/2006/main" xmlns:w14="http://schemas.microsoft.com/office/word/2010/wordml" xmlns:w10="urn:schemas-microsoft-com:office:word" xmlns:w15="http://schemas.microsoft.com/office/word/2012/wordml" xmlns:wpg="http://schemas.microsoft.com/office/word/2010/wordprocessingGroup" xmlns:wpi="http://schemas.microsoft.com/office/word/2010/wordprocessingInk" xmlns:wne="http://schemas.microsoft.com/office/word/2006/wordml" xmlns:wps="http://schemas.microsoft.com/office/word/2010/wordprocessingShape" xmlns:wpsCustomData="http://www.wps.cn/officeDocument/2013/wpsCustomData" mc:Ignorable="w14 w15 wp14">
+<w:document xmlns:wpc="http://schemas.microsoft.com/office/word/2010/wordprocessingCanvas" xmlns:cx="http://schemas.microsoft.com/office/drawing/2014/chartex" xmlns:cx1="http://schemas.microsoft.com/office/drawing/2015/9/8/chartex" xmlns:cx2="http://schemas.microsoft.com/office/drawing/2015/10/21/chartex" xmlns:cx3="http://schemas.microsoft.com/office/drawing/2016/5/9/chartex" xmlns:cx4="http://schemas.microsoft.com/office/drawing/2016/5/10/chartex" xmlns:cx5="http://schemas.microsoft.com/office/drawing/2016/5/11/chartex" xmlns:cx6="http://schemas.microsoft.com/office/drawing/2016/5/12/chartex" xmlns:cx7="http://schemas.microsoft.com/office/drawing/2016/5/13/chartex" xmlns:cx8="http://schemas.microsoft.com/office/drawing/2016/5/14/chartex" xmlns:mc="http://schemas.openxmlformats.org/markup-compatibility/2006" xmlns:aink="http://schemas.microsoft.com/office/drawing/2016/ink" xmlns:am3d="http://schemas.microsoft.com/office/drawing/2017/model3d" xmlns:o="urn:schemas-microsoft-com:office:office" xmlns:oel="http://schemas.microsoft.com/office/2019/extlst" xmlns:r="http://schemas.openxmlformats.org/officeDocument/2006/relationships" xmlns:m="http://schemas.openxmlformats.org/officeDocument/2006/math" xmlns:v="urn:schemas-microsoft-com:vml" xmlns:wp14="http://schemas.microsoft.com/office/word/2010/wordprocessingDrawing" xmlns:wp="http://schemas.openxmlformats.org/drawingml/2006/wordprocessingDrawing" xmlns:w10="urn:schemas-microsoft-com:office:word" xmlns:w="http://schemas.openxmlformats.org/wordprocessingml/2006/main" xmlns:w14="http://schemas.microsoft.com/office/word/2010/wordml" xmlns:w15="http://schemas.microsoft.com/office/word/2012/wordml" xmlns:w16cex="http://schemas.microsoft.com/office/word/2018/wordml/cex" xmlns:w16cid="http://schemas.microsoft.com/office/word/2016/wordml/cid" xmlns:w16="http://schemas.microsoft.com/office/word/2018/wordml" xmlns:w16du="http://schemas.microsoft.com/office/word/2023/wordml/word16du" xmlns:w16sdtdh="http://schemas.microsoft.com/office/word/2020/wordml/sdtdatahash" xmlns:w16se="http://schemas.microsoft.com/office/word/2015/wordml/symex" xmlns:wpg="http://schemas.microsoft.com/office/word/2010/wordprocessingGroup" xmlns:wpi="http://schemas.microsoft.com/office/word/2010/wordprocessingInk" xmlns:wne="http://schemas.microsoft.com/office/word/2006/wordml" xmlns:wps="http://schemas.microsoft.com/office/word/2010/wordprocessingShape" mc:Ignorable="w14 w15 w16se w16cid w16 w16cex w16sdtdh wp14">
   <w:body>
     <w:p>
       <w:pPr>
@@ -17,29 +17,12 @@
     <w:p>
       <w:pPr>
         <w:jc w:val="center"/>
-        <w:rPr>
-          <w:rFonts w:hint="default" w:eastAsiaTheme="minorEastAsia"/>
-          <w:lang w:val="en-US" w:eastAsia="zh-CN"/>
-        </w:rPr>
-      </w:pPr>
-      <w:r>
-        <w:rPr>
-          <w:rFonts w:hint="eastAsia"/>
-        </w:rPr>
-        <w:t>姓名：</w:t>
-      </w:r>
-      <w:r>
-        <w:rPr>
-          <w:rFonts w:hint="eastAsia"/>
-          <w:lang w:val="en-US" w:eastAsia="zh-CN"/>
-        </w:rPr>
-        <w:t>管昀玫</w:t>
-      </w:r>
-      <w:r>
-        <w:rPr>
-          <w:rFonts w:hint="eastAsia"/>
-        </w:rPr>
-        <w:t xml:space="preserve"> </w:t>
+      </w:pPr>
+      <w:r>
+        <w:rPr>
+          <w:rFonts w:hint="eastAsia"/>
+        </w:rPr>
+        <w:t xml:space="preserve">姓名：管昀玫 </w:t>
       </w:r>
       <w:r>
         <w:t xml:space="preserve">         </w:t>
@@ -48,14 +31,7 @@
         <w:rPr>
           <w:rFonts w:hint="eastAsia"/>
         </w:rPr>
-        <w:t>学号：</w:t>
-      </w:r>
-      <w:r>
-        <w:rPr>
-          <w:rFonts w:hint="eastAsia"/>
-          <w:lang w:val="en-US" w:eastAsia="zh-CN"/>
-        </w:rPr>
-        <w:t>2013750</w:t>
+        <w:t>学号：2013750</w:t>
       </w:r>
     </w:p>
     <w:p>
@@ -64,16 +40,19 @@
       </w:pPr>
     </w:p>
     <w:p>
-      <w:r>
-        <w:rPr>
-          <w:rFonts w:hint="eastAsia"/>
-        </w:rPr>
-        <w:t>实验要求：</w:t>
-      </w:r>
-    </w:p>
-    <w:p>
-      <w:pPr>
-        <w:pStyle w:val="11"/>
+      <w:pPr>
+        <w:pStyle w:val="3"/>
+      </w:pPr>
+      <w:r>
+        <w:rPr>
+          <w:rFonts w:hint="eastAsia"/>
+        </w:rPr>
+        <w:t>实验要求</w:t>
+      </w:r>
+    </w:p>
+    <w:p>
+      <w:pPr>
+        <w:pStyle w:val="a8"/>
         <w:numPr>
           <w:ilvl w:val="0"/>
           <w:numId w:val="1"/>
@@ -89,7 +68,7 @@
     </w:p>
     <w:p>
       <w:pPr>
-        <w:pStyle w:val="11"/>
+        <w:pStyle w:val="a8"/>
         <w:numPr>
           <w:ilvl w:val="0"/>
           <w:numId w:val="1"/>
@@ -100,7 +79,21 @@
         <w:rPr>
           <w:rFonts w:hint="eastAsia"/>
         </w:rPr>
-        <w:t>学会使用PyTorch搭建简单的CNN实现Cifar</w:t>
+        <w:t>学会使用</w:t>
+      </w:r>
+      <w:proofErr w:type="spellStart"/>
+      <w:r>
+        <w:rPr>
+          <w:rFonts w:hint="eastAsia"/>
+        </w:rPr>
+        <w:t>PyTorch</w:t>
+      </w:r>
+      <w:proofErr w:type="spellEnd"/>
+      <w:r>
+        <w:rPr>
+          <w:rFonts w:hint="eastAsia"/>
+        </w:rPr>
+        <w:t>搭建简单的CNN实现Cifar</w:t>
       </w:r>
       <w:r>
         <w:t>10</w:t>
@@ -114,7 +107,7 @@
     </w:p>
     <w:p>
       <w:pPr>
-        <w:pStyle w:val="11"/>
+        <w:pStyle w:val="a8"/>
         <w:numPr>
           <w:ilvl w:val="0"/>
           <w:numId w:val="1"/>
@@ -125,7 +118,35 @@
         <w:rPr>
           <w:rFonts w:hint="eastAsia"/>
         </w:rPr>
-        <w:t>学会使用PyTorch搭建简单的ResNet实现Cifar</w:t>
+        <w:t>学会使用</w:t>
+      </w:r>
+      <w:proofErr w:type="spellStart"/>
+      <w:r>
+        <w:rPr>
+          <w:rFonts w:hint="eastAsia"/>
+        </w:rPr>
+        <w:t>PyTorch</w:t>
+      </w:r>
+      <w:proofErr w:type="spellEnd"/>
+      <w:r>
+        <w:rPr>
+          <w:rFonts w:hint="eastAsia"/>
+        </w:rPr>
+        <w:t>搭建简单的</w:t>
+      </w:r>
+      <w:proofErr w:type="spellStart"/>
+      <w:r>
+        <w:rPr>
+          <w:rFonts w:hint="eastAsia"/>
+        </w:rPr>
+        <w:t>ResNet</w:t>
+      </w:r>
+      <w:proofErr w:type="spellEnd"/>
+      <w:r>
+        <w:rPr>
+          <w:rFonts w:hint="eastAsia"/>
+        </w:rPr>
+        <w:t>实现Cifar</w:t>
       </w:r>
       <w:r>
         <w:t>10</w:t>
@@ -139,7 +160,7 @@
     </w:p>
     <w:p>
       <w:pPr>
-        <w:pStyle w:val="11"/>
+        <w:pStyle w:val="a8"/>
         <w:numPr>
           <w:ilvl w:val="0"/>
           <w:numId w:val="1"/>
@@ -150,11 +171,33 @@
         <w:rPr>
           <w:rFonts w:hint="eastAsia"/>
         </w:rPr>
-        <w:t>学会使用PyTorch搭建简单的Dense</w:t>
+        <w:t>学会使用</w:t>
+      </w:r>
+      <w:proofErr w:type="spellStart"/>
+      <w:r>
+        <w:rPr>
+          <w:rFonts w:hint="eastAsia"/>
+        </w:rPr>
+        <w:t>PyTorch</w:t>
+      </w:r>
+      <w:proofErr w:type="spellEnd"/>
+      <w:r>
+        <w:rPr>
+          <w:rFonts w:hint="eastAsia"/>
+        </w:rPr>
+        <w:t>搭建简单的</w:t>
+      </w:r>
+      <w:proofErr w:type="spellStart"/>
+      <w:r>
+        <w:rPr>
+          <w:rFonts w:hint="eastAsia"/>
+        </w:rPr>
+        <w:t>Dense</w:t>
       </w:r>
       <w:r>
         <w:t>Net</w:t>
       </w:r>
+      <w:proofErr w:type="spellEnd"/>
       <w:r>
         <w:rPr>
           <w:rFonts w:hint="eastAsia"/>
@@ -173,7 +216,7 @@
     </w:p>
     <w:p>
       <w:pPr>
-        <w:pStyle w:val="11"/>
+        <w:pStyle w:val="a8"/>
         <w:numPr>
           <w:ilvl w:val="0"/>
           <w:numId w:val="1"/>
@@ -184,11 +227,30 @@
         <w:rPr>
           <w:rFonts w:hint="eastAsia"/>
         </w:rPr>
-        <w:t>学会使用PyTorch搭建简单的</w:t>
-      </w:r>
-      <w:r>
-        <w:t>SE-ResNet</w:t>
-      </w:r>
+        <w:t>学会使用</w:t>
+      </w:r>
+      <w:proofErr w:type="spellStart"/>
+      <w:r>
+        <w:rPr>
+          <w:rFonts w:hint="eastAsia"/>
+        </w:rPr>
+        <w:t>PyTorch</w:t>
+      </w:r>
+      <w:proofErr w:type="spellEnd"/>
+      <w:r>
+        <w:rPr>
+          <w:rFonts w:hint="eastAsia"/>
+        </w:rPr>
+        <w:t>搭建简单的</w:t>
+      </w:r>
+      <w:r>
+        <w:t>SE-</w:t>
+      </w:r>
+      <w:proofErr w:type="spellStart"/>
+      <w:r>
+        <w:t>ResNet</w:t>
+      </w:r>
+      <w:proofErr w:type="spellEnd"/>
       <w:r>
         <w:rPr>
           <w:rFonts w:hint="eastAsia"/>
@@ -206,12 +268,26 @@
       </w:r>
     </w:p>
     <w:p>
-      <w:r>
+      <w:pPr>
+        <w:pStyle w:val="3"/>
+        <w:rPr>
+          <w:rFonts w:hint="eastAsia"/>
+        </w:rPr>
+      </w:pPr>
+      <w:r>
+        <w:t>CNN</w:t>
+      </w:r>
+    </w:p>
+    <w:p>
+      <w:r>
+        <w:rPr>
+          <w:noProof/>
+        </w:rPr>
         <w:drawing>
-          <wp:inline distT="0" distB="0" distL="114300" distR="114300">
-            <wp:extent cx="5273675" cy="1193165"/>
-            <wp:effectExtent l="0" t="0" r="14605" b="10795"/>
-            <wp:docPr id="1" name="图片 1"/>
+          <wp:inline distT="0" distB="0" distL="0" distR="0" wp14:anchorId="4E176F20" wp14:editId="32E6DB4B">
+            <wp:extent cx="5274310" cy="4741545"/>
+            <wp:effectExtent l="0" t="0" r="2540" b="1905"/>
+            <wp:docPr id="1873332202" name="图片 1"/>
             <wp:cNvGraphicFramePr>
               <a:graphicFrameLocks xmlns:a="http://schemas.openxmlformats.org/drawingml/2006/main" noChangeAspect="1"/>
             </wp:cNvGraphicFramePr>
@@ -219,13 +295,11 @@
               <a:graphicData uri="http://schemas.openxmlformats.org/drawingml/2006/picture">
                 <pic:pic xmlns:pic="http://schemas.openxmlformats.org/drawingml/2006/picture">
                   <pic:nvPicPr>
-                    <pic:cNvPr id="1" name="图片 1"/>
-                    <pic:cNvPicPr>
-                      <a:picLocks noChangeAspect="1"/>
-                    </pic:cNvPicPr>
+                    <pic:cNvPr id="1873332202" name=""/>
+                    <pic:cNvPicPr/>
                   </pic:nvPicPr>
                   <pic:blipFill>
-                    <a:blip r:embed="rId4"/>
+                    <a:blip r:embed="rId5"/>
                     <a:stretch>
                       <a:fillRect/>
                     </a:stretch>
@@ -233,15 +307,11 @@
                   <pic:spPr>
                     <a:xfrm>
                       <a:off x="0" y="0"/>
-                      <a:ext cx="5273675" cy="1193165"/>
+                      <a:ext cx="5274310" cy="4741545"/>
                     </a:xfrm>
                     <a:prstGeom prst="rect">
                       <a:avLst/>
                     </a:prstGeom>
-                    <a:noFill/>
-                    <a:ln>
-                      <a:noFill/>
-                    </a:ln>
                   </pic:spPr>
                 </pic:pic>
               </a:graphicData>
@@ -249,9 +319,503 @@
           </wp:inline>
         </w:drawing>
       </w:r>
-      <w:bookmarkStart w:id="0" w:name="_GoBack"/>
-      <w:bookmarkEnd w:id="0"/>
-    </w:p>
+    </w:p>
+    <w:p>
+      <w:r>
+        <w:tab/>
+      </w:r>
+      <w:r>
+        <w:rPr>
+          <w:rFonts w:hint="eastAsia"/>
+        </w:rPr>
+        <w:t>上图为老师给的C</w:t>
+      </w:r>
+      <w:r>
+        <w:t>NN</w:t>
+      </w:r>
+      <w:r>
+        <w:rPr>
+          <w:rFonts w:hint="eastAsia"/>
+        </w:rPr>
+        <w:t>版本。注意，老师给的版本的forward函数有误，上图已进行了修正。该C</w:t>
+      </w:r>
+      <w:r>
+        <w:t>NN</w:t>
+      </w:r>
+      <w:r>
+        <w:rPr>
+          <w:rFonts w:hint="eastAsia"/>
+        </w:rPr>
+        <w:t>结构解读如下：</w:t>
+      </w:r>
+    </w:p>
+    <w:p>
+      <w:pPr>
+        <w:pStyle w:val="a8"/>
+        <w:numPr>
+          <w:ilvl w:val="0"/>
+          <w:numId w:val="4"/>
+        </w:numPr>
+        <w:ind w:firstLineChars="0"/>
+      </w:pPr>
+      <w:r>
+        <w:rPr>
+          <w:rFonts w:hint="eastAsia"/>
+        </w:rPr>
+        <w:lastRenderedPageBreak/>
+        <w:t>输入层是一个</w:t>
+      </w:r>
+      <w:r>
+        <w:t>3通道的图像（RGB图像），因此输入的形状为(3, height, width)。</w:t>
+      </w:r>
+    </w:p>
+    <w:p>
+      <w:pPr>
+        <w:pStyle w:val="a8"/>
+        <w:numPr>
+          <w:ilvl w:val="0"/>
+          <w:numId w:val="4"/>
+        </w:numPr>
+        <w:ind w:firstLineChars="0"/>
+      </w:pPr>
+      <w:r>
+        <w:rPr>
+          <w:rFonts w:hint="eastAsia"/>
+        </w:rPr>
+        <w:t>第一个卷积层</w:t>
+      </w:r>
+      <w:r>
+        <w:t>(conv1)有6个输出通道，使用5x5的卷积核进行卷积操作，卷积操作的步长为1。</w:t>
+      </w:r>
+    </w:p>
+    <w:p>
+      <w:pPr>
+        <w:pStyle w:val="a8"/>
+        <w:numPr>
+          <w:ilvl w:val="0"/>
+          <w:numId w:val="4"/>
+        </w:numPr>
+        <w:ind w:firstLineChars="0"/>
+      </w:pPr>
+      <w:r>
+        <w:rPr>
+          <w:rFonts w:hint="eastAsia"/>
+        </w:rPr>
+        <w:t>接下来是一个最大池化层</w:t>
+      </w:r>
+      <w:r>
+        <w:t>(pool)，使用2x2的池化窗口进行池化操作，步长为2。这个池化层的作用是降低特征图的尺寸，提取主要特征并减少模型中的参数数量。</w:t>
+      </w:r>
+    </w:p>
+    <w:p>
+      <w:pPr>
+        <w:pStyle w:val="a8"/>
+        <w:numPr>
+          <w:ilvl w:val="0"/>
+          <w:numId w:val="4"/>
+        </w:numPr>
+        <w:ind w:firstLineChars="0"/>
+      </w:pPr>
+      <w:r>
+        <w:rPr>
+          <w:rFonts w:hint="eastAsia"/>
+        </w:rPr>
+        <w:t>第二个卷积层</w:t>
+      </w:r>
+      <w:r>
+        <w:t>(conv2)有16个输出通道，同样使用5x5的卷积核进行卷积操作，步长为1。</w:t>
+      </w:r>
+    </w:p>
+    <w:p>
+      <w:pPr>
+        <w:pStyle w:val="a8"/>
+        <w:numPr>
+          <w:ilvl w:val="0"/>
+          <w:numId w:val="4"/>
+        </w:numPr>
+        <w:ind w:firstLineChars="0"/>
+      </w:pPr>
+      <w:r>
+        <w:rPr>
+          <w:rFonts w:hint="eastAsia"/>
+        </w:rPr>
+        <w:t>再次使用一个最大池化层</w:t>
+      </w:r>
+      <w:r>
+        <w:t>(pool)，进行相同的2x2的池化操作，步长为2。</w:t>
+      </w:r>
+    </w:p>
+    <w:p>
+      <w:pPr>
+        <w:pStyle w:val="a8"/>
+        <w:numPr>
+          <w:ilvl w:val="0"/>
+          <w:numId w:val="4"/>
+        </w:numPr>
+        <w:ind w:firstLineChars="0"/>
+        <w:rPr>
+          <w:rFonts w:hint="eastAsia"/>
+        </w:rPr>
+      </w:pPr>
+      <w:r>
+        <w:rPr>
+          <w:rFonts w:hint="eastAsia"/>
+        </w:rPr>
+        <w:t>紧接着是三个全连接层</w:t>
+      </w:r>
+      <w:r>
+        <w:t>(fc1、fc2和fc3)，分别将特征图的展平后输入到这些全连接层中。fc1有120个输出神经元，fc2有84个输出神经元，fc3有10个输出神经元，对应于10个分类类别。</w:t>
+      </w:r>
+    </w:p>
+    <w:p>
+      <w:pPr>
+        <w:ind w:firstLine="420"/>
+      </w:pPr>
+      <w:r>
+        <w:rPr>
+          <w:rFonts w:hint="eastAsia"/>
+        </w:rPr>
+        <w:t>注意，老师给予的</w:t>
+      </w:r>
+      <w:proofErr w:type="spellStart"/>
+      <w:r>
+        <w:t>ipynb</w:t>
+      </w:r>
+      <w:proofErr w:type="spellEnd"/>
+      <w:r>
+        <w:rPr>
+          <w:rFonts w:hint="eastAsia"/>
+        </w:rPr>
+        <w:t>中有一句代码为：</w:t>
+      </w:r>
+    </w:p>
+    <w:p>
+      <w:pPr>
+        <w:widowControl/>
+        <w:shd w:val="clear" w:color="auto" w:fill="1E1E1E"/>
+        <w:spacing w:line="285" w:lineRule="atLeast"/>
+        <w:jc w:val="left"/>
+        <w:rPr>
+          <w:rFonts w:ascii="Consolas" w:eastAsia="宋体" w:hAnsi="Consolas" w:cs="宋体"/>
+          <w:color w:val="D4D4D4"/>
+          <w:kern w:val="0"/>
+          <w:szCs w:val="21"/>
+        </w:rPr>
+      </w:pPr>
+      <w:proofErr w:type="spellStart"/>
+      <w:r>
+        <w:rPr>
+          <w:rFonts w:ascii="Consolas" w:eastAsia="宋体" w:hAnsi="Consolas" w:cs="宋体"/>
+          <w:color w:val="9CDCFE"/>
+          <w:kern w:val="0"/>
+          <w:szCs w:val="21"/>
+        </w:rPr>
+        <w:t>dataiter</w:t>
+      </w:r>
+      <w:proofErr w:type="spellEnd"/>
+      <w:r>
+        <w:rPr>
+          <w:rFonts w:ascii="Consolas" w:eastAsia="宋体" w:hAnsi="Consolas" w:cs="宋体"/>
+          <w:color w:val="D4D4D4"/>
+          <w:kern w:val="0"/>
+          <w:szCs w:val="21"/>
+        </w:rPr>
+        <w:t xml:space="preserve"> = </w:t>
+      </w:r>
+      <w:proofErr w:type="spellStart"/>
+      <w:r>
+        <w:rPr>
+          <w:rFonts w:ascii="Consolas" w:eastAsia="宋体" w:hAnsi="Consolas" w:cs="宋体"/>
+          <w:color w:val="DCDCAA"/>
+          <w:kern w:val="0"/>
+          <w:szCs w:val="21"/>
+        </w:rPr>
+        <w:t>iter</w:t>
+      </w:r>
+      <w:proofErr w:type="spellEnd"/>
+      <w:r>
+        <w:rPr>
+          <w:rFonts w:ascii="Consolas" w:eastAsia="宋体" w:hAnsi="Consolas" w:cs="宋体"/>
+          <w:color w:val="D4D4D4"/>
+          <w:kern w:val="0"/>
+          <w:szCs w:val="21"/>
+        </w:rPr>
+        <w:t>(</w:t>
+      </w:r>
+      <w:proofErr w:type="spellStart"/>
+      <w:r>
+        <w:rPr>
+          <w:rFonts w:ascii="Consolas" w:eastAsia="宋体" w:hAnsi="Consolas" w:cs="宋体"/>
+          <w:color w:val="9CDCFE"/>
+          <w:kern w:val="0"/>
+          <w:szCs w:val="21"/>
+        </w:rPr>
+        <w:t>trainloader</w:t>
+      </w:r>
+      <w:proofErr w:type="spellEnd"/>
+      <w:r>
+        <w:rPr>
+          <w:rFonts w:ascii="Consolas" w:eastAsia="宋体" w:hAnsi="Consolas" w:cs="宋体"/>
+          <w:color w:val="D4D4D4"/>
+          <w:kern w:val="0"/>
+          <w:szCs w:val="21"/>
+        </w:rPr>
+        <w:t>)</w:t>
+      </w:r>
+    </w:p>
+    <w:p>
+      <w:pPr>
+        <w:widowControl/>
+        <w:shd w:val="clear" w:color="auto" w:fill="1E1E1E"/>
+        <w:spacing w:line="285" w:lineRule="atLeast"/>
+        <w:jc w:val="left"/>
+        <w:rPr>
+          <w:rFonts w:ascii="Consolas" w:eastAsia="宋体" w:hAnsi="Consolas" w:cs="宋体"/>
+          <w:color w:val="D4D4D4"/>
+          <w:kern w:val="0"/>
+          <w:szCs w:val="21"/>
+        </w:rPr>
+      </w:pPr>
+      <w:r>
+        <w:rPr>
+          <w:rFonts w:ascii="Consolas" w:eastAsia="宋体" w:hAnsi="Consolas" w:cs="宋体"/>
+          <w:color w:val="9CDCFE"/>
+          <w:kern w:val="0"/>
+          <w:szCs w:val="21"/>
+        </w:rPr>
+        <w:t>images</w:t>
+      </w:r>
+      <w:r>
+        <w:rPr>
+          <w:rFonts w:ascii="Consolas" w:eastAsia="宋体" w:hAnsi="Consolas" w:cs="宋体"/>
+          <w:color w:val="D4D4D4"/>
+          <w:kern w:val="0"/>
+          <w:szCs w:val="21"/>
+        </w:rPr>
+        <w:t xml:space="preserve">, </w:t>
+      </w:r>
+      <w:r>
+        <w:rPr>
+          <w:rFonts w:ascii="Consolas" w:eastAsia="宋体" w:hAnsi="Consolas" w:cs="宋体"/>
+          <w:color w:val="9CDCFE"/>
+          <w:kern w:val="0"/>
+          <w:szCs w:val="21"/>
+        </w:rPr>
+        <w:t>labels</w:t>
+      </w:r>
+      <w:r>
+        <w:rPr>
+          <w:rFonts w:ascii="Consolas" w:eastAsia="宋体" w:hAnsi="Consolas" w:cs="宋体"/>
+          <w:color w:val="D4D4D4"/>
+          <w:kern w:val="0"/>
+          <w:szCs w:val="21"/>
+        </w:rPr>
+        <w:t xml:space="preserve"> = </w:t>
+      </w:r>
+      <w:proofErr w:type="spellStart"/>
+      <w:proofErr w:type="gramStart"/>
+      <w:r>
+        <w:rPr>
+          <w:rFonts w:ascii="Consolas" w:eastAsia="宋体" w:hAnsi="Consolas" w:cs="宋体"/>
+          <w:color w:val="9CDCFE"/>
+          <w:kern w:val="0"/>
+          <w:szCs w:val="21"/>
+        </w:rPr>
+        <w:t>dataiter</w:t>
+      </w:r>
+      <w:r>
+        <w:rPr>
+          <w:rFonts w:ascii="Consolas" w:eastAsia="宋体" w:hAnsi="Consolas" w:cs="宋体"/>
+          <w:color w:val="D4D4D4"/>
+          <w:kern w:val="0"/>
+          <w:szCs w:val="21"/>
+        </w:rPr>
+        <w:t>.next</w:t>
+      </w:r>
+      <w:proofErr w:type="spellEnd"/>
+      <w:proofErr w:type="gramEnd"/>
+      <w:r>
+        <w:rPr>
+          <w:rFonts w:ascii="Consolas" w:eastAsia="宋体" w:hAnsi="Consolas" w:cs="宋体"/>
+          <w:color w:val="D4D4D4"/>
+          <w:kern w:val="0"/>
+          <w:szCs w:val="21"/>
+        </w:rPr>
+        <w:t>()</w:t>
+      </w:r>
+    </w:p>
+    <w:p>
+      <w:r>
+        <w:tab/>
+      </w:r>
+      <w:r>
+        <w:rPr>
+          <w:rFonts w:hint="eastAsia"/>
+        </w:rPr>
+        <w:t>由于</w:t>
+      </w:r>
+      <w:proofErr w:type="spellStart"/>
+      <w:r>
+        <w:rPr>
+          <w:rFonts w:hint="eastAsia"/>
+        </w:rPr>
+        <w:t>pytorch</w:t>
+      </w:r>
+      <w:proofErr w:type="spellEnd"/>
+      <w:r>
+        <w:rPr>
+          <w:rFonts w:hint="eastAsia"/>
+        </w:rPr>
+        <w:t>版本不一致，在我</w:t>
+      </w:r>
+      <w:proofErr w:type="gramStart"/>
+      <w:r>
+        <w:rPr>
+          <w:rFonts w:hint="eastAsia"/>
+        </w:rPr>
+        <w:t>本地应</w:t>
+      </w:r>
+      <w:proofErr w:type="gramEnd"/>
+      <w:r>
+        <w:rPr>
+          <w:rFonts w:hint="eastAsia"/>
+        </w:rPr>
+        <w:t>修改为：</w:t>
+      </w:r>
+    </w:p>
+    <w:p>
+      <w:pPr>
+        <w:widowControl/>
+        <w:shd w:val="clear" w:color="auto" w:fill="1E1E1E"/>
+        <w:spacing w:line="285" w:lineRule="atLeast"/>
+        <w:jc w:val="left"/>
+        <w:rPr>
+          <w:rFonts w:ascii="Consolas" w:eastAsia="宋体" w:hAnsi="Consolas" w:cs="宋体"/>
+          <w:color w:val="D4D4D4"/>
+          <w:kern w:val="0"/>
+          <w:szCs w:val="21"/>
+        </w:rPr>
+      </w:pPr>
+      <w:r>
+        <w:rPr>
+          <w:rFonts w:ascii="Consolas" w:eastAsia="宋体" w:hAnsi="Consolas" w:cs="宋体"/>
+          <w:color w:val="9CDCFE"/>
+          <w:kern w:val="0"/>
+          <w:szCs w:val="21"/>
+        </w:rPr>
+        <w:t>images</w:t>
+      </w:r>
+      <w:r>
+        <w:rPr>
+          <w:rFonts w:ascii="Consolas" w:eastAsia="宋体" w:hAnsi="Consolas" w:cs="宋体"/>
+          <w:color w:val="D4D4D4"/>
+          <w:kern w:val="0"/>
+          <w:szCs w:val="21"/>
+        </w:rPr>
+        <w:t xml:space="preserve">, </w:t>
+      </w:r>
+      <w:r>
+        <w:rPr>
+          <w:rFonts w:ascii="Consolas" w:eastAsia="宋体" w:hAnsi="Consolas" w:cs="宋体"/>
+          <w:color w:val="9CDCFE"/>
+          <w:kern w:val="0"/>
+          <w:szCs w:val="21"/>
+        </w:rPr>
+        <w:t>labels</w:t>
+      </w:r>
+      <w:r>
+        <w:rPr>
+          <w:rFonts w:ascii="Consolas" w:eastAsia="宋体" w:hAnsi="Consolas" w:cs="宋体"/>
+          <w:color w:val="D4D4D4"/>
+          <w:kern w:val="0"/>
+          <w:szCs w:val="21"/>
+        </w:rPr>
+        <w:t xml:space="preserve"> = </w:t>
+      </w:r>
+      <w:r>
+        <w:rPr>
+          <w:rFonts w:ascii="Consolas" w:eastAsia="宋体" w:hAnsi="Consolas" w:cs="宋体"/>
+          <w:color w:val="DCDCAA"/>
+          <w:kern w:val="0"/>
+          <w:szCs w:val="21"/>
+        </w:rPr>
+        <w:t>next</w:t>
+      </w:r>
+      <w:r>
+        <w:rPr>
+          <w:rFonts w:ascii="Consolas" w:eastAsia="宋体" w:hAnsi="Consolas" w:cs="宋体"/>
+          <w:color w:val="D4D4D4"/>
+          <w:kern w:val="0"/>
+          <w:szCs w:val="21"/>
+        </w:rPr>
+        <w:t>(</w:t>
+      </w:r>
+      <w:proofErr w:type="spellStart"/>
+      <w:r>
+        <w:rPr>
+          <w:rFonts w:ascii="Consolas" w:eastAsia="宋体" w:hAnsi="Consolas" w:cs="宋体"/>
+          <w:color w:val="9CDCFE"/>
+          <w:kern w:val="0"/>
+          <w:szCs w:val="21"/>
+        </w:rPr>
+        <w:t>dataiter</w:t>
+      </w:r>
+      <w:proofErr w:type="spellEnd"/>
+      <w:r>
+        <w:rPr>
+          <w:rFonts w:ascii="Consolas" w:eastAsia="宋体" w:hAnsi="Consolas" w:cs="宋体"/>
+          <w:color w:val="D4D4D4"/>
+          <w:kern w:val="0"/>
+          <w:szCs w:val="21"/>
+        </w:rPr>
+        <w:t>)</w:t>
+      </w:r>
+    </w:p>
+    <w:p>
+      <w:pPr>
+        <w:rPr>
+          <w:rFonts w:hint="eastAsia"/>
+        </w:rPr>
+      </w:pPr>
+      <w:r>
+        <w:tab/>
+      </w:r>
+      <w:r>
+        <w:rPr>
+          <w:rFonts w:hint="eastAsia"/>
+        </w:rPr>
+        <w:t>将该网络训练5</w:t>
+      </w:r>
+      <w:r>
+        <w:t>0</w:t>
+      </w:r>
+      <w:r>
+        <w:rPr>
+          <w:rFonts w:hint="eastAsia"/>
+        </w:rPr>
+        <w:t>轮，得到以下结果：</w:t>
+      </w:r>
+    </w:p>
+    <w:p/>
+    <w:p/>
+    <w:p/>
+    <w:p/>
+    <w:p/>
+    <w:p/>
+    <w:p/>
+    <w:p>
+      <w:pPr>
+        <w:rPr>
+          <w:rFonts w:hint="eastAsia"/>
+        </w:rPr>
+      </w:pPr>
+    </w:p>
+    <w:p/>
+    <w:p/>
+    <w:p/>
+    <w:p/>
+    <w:p/>
+    <w:p/>
     <w:p>
       <w:r>
         <w:rPr>
@@ -262,7 +826,7 @@
     </w:p>
     <w:p>
       <w:pPr>
-        <w:pStyle w:val="11"/>
+        <w:pStyle w:val="a8"/>
         <w:numPr>
           <w:ilvl w:val="0"/>
           <w:numId w:val="2"/>
@@ -305,7 +869,7 @@
     </w:p>
     <w:p>
       <w:pPr>
-        <w:pStyle w:val="11"/>
+        <w:pStyle w:val="a8"/>
         <w:numPr>
           <w:ilvl w:val="0"/>
           <w:numId w:val="2"/>
@@ -318,9 +882,11 @@
         </w:rPr>
         <w:t>个人实现的</w:t>
       </w:r>
+      <w:proofErr w:type="spellStart"/>
       <w:r>
         <w:t>ResNet</w:t>
       </w:r>
+      <w:proofErr w:type="spellEnd"/>
       <w:r>
         <w:rPr>
           <w:rFonts w:hint="eastAsia"/>
@@ -330,7 +896,7 @@
     </w:p>
     <w:p>
       <w:pPr>
-        <w:pStyle w:val="11"/>
+        <w:pStyle w:val="a8"/>
         <w:numPr>
           <w:ilvl w:val="0"/>
           <w:numId w:val="2"/>
@@ -343,9 +909,11 @@
         </w:rPr>
         <w:t>个人实现的</w:t>
       </w:r>
+      <w:proofErr w:type="spellStart"/>
       <w:r>
         <w:t>DenseNet</w:t>
       </w:r>
+      <w:proofErr w:type="spellEnd"/>
       <w:r>
         <w:rPr>
           <w:rFonts w:hint="eastAsia"/>
@@ -355,15 +923,12 @@
     </w:p>
     <w:p>
       <w:pPr>
-        <w:pStyle w:val="11"/>
+        <w:pStyle w:val="a8"/>
         <w:numPr>
           <w:ilvl w:val="0"/>
           <w:numId w:val="2"/>
         </w:numPr>
         <w:ind w:firstLineChars="0"/>
-        <w:rPr>
-          <w:rFonts w:hint="eastAsia"/>
-        </w:rPr>
       </w:pPr>
       <w:r>
         <w:rPr>
@@ -380,9 +945,11 @@
         </w:rPr>
         <w:t>）的</w:t>
       </w:r>
+      <w:proofErr w:type="spellStart"/>
       <w:r>
         <w:t>ResNet</w:t>
       </w:r>
+      <w:proofErr w:type="spellEnd"/>
       <w:r>
         <w:rPr>
           <w:rFonts w:hint="eastAsia"/>
@@ -392,7 +959,7 @@
     </w:p>
     <w:p>
       <w:pPr>
-        <w:pStyle w:val="11"/>
+        <w:pStyle w:val="a8"/>
         <w:numPr>
           <w:ilvl w:val="0"/>
           <w:numId w:val="2"/>
@@ -403,11 +970,33 @@
         <w:rPr>
           <w:rFonts w:hint="eastAsia"/>
         </w:rPr>
-        <w:t>解释没有跳跃连接的卷积网络、ResNet、Dense</w:t>
+        <w:t>解释没有跳跃连接的卷积网络、</w:t>
+      </w:r>
+      <w:proofErr w:type="spellStart"/>
+      <w:r>
+        <w:rPr>
+          <w:rFonts w:hint="eastAsia"/>
+        </w:rPr>
+        <w:t>ResNet</w:t>
+      </w:r>
+      <w:proofErr w:type="spellEnd"/>
+      <w:r>
+        <w:rPr>
+          <w:rFonts w:hint="eastAsia"/>
+        </w:rPr>
+        <w:t>、</w:t>
+      </w:r>
+      <w:proofErr w:type="spellStart"/>
+      <w:r>
+        <w:rPr>
+          <w:rFonts w:hint="eastAsia"/>
+        </w:rPr>
+        <w:t>Dense</w:t>
       </w:r>
       <w:r>
         <w:t>Net</w:t>
       </w:r>
+      <w:proofErr w:type="spellEnd"/>
       <w:r>
         <w:rPr>
           <w:rFonts w:hint="eastAsia"/>
@@ -415,8 +1004,13 @@
         <w:t>、SE</w:t>
       </w:r>
       <w:r>
-        <w:t>-ResNet</w:t>
-      </w:r>
+        <w:t>-</w:t>
+      </w:r>
+      <w:proofErr w:type="spellStart"/>
+      <w:r>
+        <w:t>ResNet</w:t>
+      </w:r>
+      <w:proofErr w:type="spellEnd"/>
       <w:r>
         <w:rPr>
           <w:rFonts w:hint="eastAsia"/>
@@ -439,7 +1033,7 @@
     </w:p>
     <w:p>
       <w:pPr>
-        <w:pStyle w:val="11"/>
+        <w:pStyle w:val="a8"/>
         <w:numPr>
           <w:ilvl w:val="0"/>
           <w:numId w:val="2"/>
@@ -464,19 +1058,35 @@
     </w:p>
     <w:p>
       <w:pPr>
-        <w:pStyle w:val="11"/>
+        <w:pStyle w:val="a8"/>
         <w:numPr>
           <w:ilvl w:val="0"/>
           <w:numId w:val="3"/>
         </w:numPr>
         <w:ind w:firstLineChars="0"/>
       </w:pPr>
-      <w:r>
-        <w:rPr>
-          <w:rFonts w:hint="eastAsia"/>
-        </w:rPr>
-        <w:t>期末前将报告和代码（可将jupyter</w:t>
-      </w:r>
+      <w:proofErr w:type="gramStart"/>
+      <w:r>
+        <w:rPr>
+          <w:rFonts w:hint="eastAsia"/>
+        </w:rPr>
+        <w:t>期末前</w:t>
+      </w:r>
+      <w:proofErr w:type="gramEnd"/>
+      <w:r>
+        <w:rPr>
+          <w:rFonts w:hint="eastAsia"/>
+        </w:rPr>
+        <w:t>将报告和代码（可将</w:t>
+      </w:r>
+      <w:proofErr w:type="spellStart"/>
+      <w:r>
+        <w:rPr>
+          <w:rFonts w:hint="eastAsia"/>
+        </w:rPr>
+        <w:t>jupyter</w:t>
+      </w:r>
+      <w:proofErr w:type="spellEnd"/>
       <w:r>
         <w:t xml:space="preserve"> notebook</w:t>
       </w:r>
@@ -493,7 +1103,14 @@
         <w:rPr>
           <w:rFonts w:hint="eastAsia"/>
         </w:rPr>
-        <w:t>文件中）打包（学号+姓名.</w:t>
+        <w:t>文件中）打包</w:t>
+      </w:r>
+      <w:r>
+        <w:rPr>
+          <w:rFonts w:hint="eastAsia"/>
+        </w:rPr>
+        <w:lastRenderedPageBreak/>
+        <w:t>（学号+姓名.</w:t>
       </w:r>
       <w:r>
         <w:t>zip</w:t>
@@ -507,7 +1124,7 @@
     </w:p>
     <w:p>
       <w:pPr>
-        <w:pStyle w:val="11"/>
+        <w:pStyle w:val="a8"/>
         <w:numPr>
           <w:ilvl w:val="0"/>
           <w:numId w:val="3"/>
@@ -524,20 +1141,20 @@
     <w:sectPr>
       <w:pgSz w:w="11906" w:h="16838"/>
       <w:pgMar w:top="1440" w:right="1800" w:bottom="1440" w:left="1800" w:header="851" w:footer="992" w:gutter="0"/>
-      <w:cols w:space="425" w:num="1"/>
-      <w:docGrid w:type="lines" w:linePitch="312" w:charSpace="0"/>
+      <w:cols w:space="425"/>
+      <w:docGrid w:type="lines" w:linePitch="312"/>
     </w:sectPr>
   </w:body>
 </w:document>
 </file>
 
 <file path=word/numbering.xml><?xml version="1.0" encoding="utf-8"?>
-<w:numbering xmlns:wpc="http://schemas.microsoft.com/office/word/2010/wordprocessingCanvas" xmlns:mc="http://schemas.openxmlformats.org/markup-compatibility/2006" xmlns:o="urn:schemas-microsoft-com:office:office" xmlns:r="http://schemas.openxmlformats.org/officeDocument/2006/relationships" xmlns:m="http://schemas.openxmlformats.org/officeDocument/2006/math" xmlns:v="urn:schemas-microsoft-com:vml" xmlns:wp14="http://schemas.microsoft.com/office/word/2010/wordprocessingDrawing" xmlns:wp="http://schemas.openxmlformats.org/drawingml/2006/wordprocessingDrawing" xmlns:w10="urn:schemas-microsoft-com:office:word" xmlns:w="http://schemas.openxmlformats.org/wordprocessingml/2006/main" xmlns:w14="http://schemas.microsoft.com/office/word/2010/wordml" xmlns:wpg="http://schemas.microsoft.com/office/word/2010/wordprocessingGroup" xmlns:wpi="http://schemas.microsoft.com/office/word/2010/wordprocessingInk" xmlns:wne="http://schemas.microsoft.com/office/word/2006/wordml" xmlns:wps="http://schemas.microsoft.com/office/word/2010/wordprocessingShape" xmlns:wpsCustomData="http://www.wps.cn/officeDocument/2013/wpsCustomData" mc:Ignorable="w14 wp14">
-  <w:abstractNum w:abstractNumId="0">
+<w:numbering xmlns:wpc="http://schemas.microsoft.com/office/word/2010/wordprocessingCanvas" xmlns:cx="http://schemas.microsoft.com/office/drawing/2014/chartex" xmlns:cx1="http://schemas.microsoft.com/office/drawing/2015/9/8/chartex" xmlns:cx2="http://schemas.microsoft.com/office/drawing/2015/10/21/chartex" xmlns:cx3="http://schemas.microsoft.com/office/drawing/2016/5/9/chartex" xmlns:cx4="http://schemas.microsoft.com/office/drawing/2016/5/10/chartex" xmlns:cx5="http://schemas.microsoft.com/office/drawing/2016/5/11/chartex" xmlns:cx6="http://schemas.microsoft.com/office/drawing/2016/5/12/chartex" xmlns:cx7="http://schemas.microsoft.com/office/drawing/2016/5/13/chartex" xmlns:cx8="http://schemas.microsoft.com/office/drawing/2016/5/14/chartex" xmlns:mc="http://schemas.openxmlformats.org/markup-compatibility/2006" xmlns:aink="http://schemas.microsoft.com/office/drawing/2016/ink" xmlns:am3d="http://schemas.microsoft.com/office/drawing/2017/model3d" xmlns:o="urn:schemas-microsoft-com:office:office" xmlns:oel="http://schemas.microsoft.com/office/2019/extlst" xmlns:r="http://schemas.openxmlformats.org/officeDocument/2006/relationships" xmlns:m="http://schemas.openxmlformats.org/officeDocument/2006/math" xmlns:v="urn:schemas-microsoft-com:vml" xmlns:wp14="http://schemas.microsoft.com/office/word/2010/wordprocessingDrawing" xmlns:wp="http://schemas.openxmlformats.org/drawingml/2006/wordprocessingDrawing" xmlns:w10="urn:schemas-microsoft-com:office:word" xmlns:w="http://schemas.openxmlformats.org/wordprocessingml/2006/main" xmlns:w14="http://schemas.microsoft.com/office/word/2010/wordml" xmlns:w15="http://schemas.microsoft.com/office/word/2012/wordml" xmlns:w16cex="http://schemas.microsoft.com/office/word/2018/wordml/cex" xmlns:w16cid="http://schemas.microsoft.com/office/word/2016/wordml/cid" xmlns:w16="http://schemas.microsoft.com/office/word/2018/wordml" xmlns:w16du="http://schemas.microsoft.com/office/word/2023/wordml/word16du" xmlns:w16sdtdh="http://schemas.microsoft.com/office/word/2020/wordml/sdtdatahash" xmlns:w16se="http://schemas.microsoft.com/office/word/2015/wordml/symex" xmlns:wpg="http://schemas.microsoft.com/office/word/2010/wordprocessingGroup" xmlns:wpi="http://schemas.microsoft.com/office/word/2010/wordprocessingInk" xmlns:wne="http://schemas.microsoft.com/office/word/2006/wordml" xmlns:wps="http://schemas.microsoft.com/office/word/2010/wordprocessingShape" mc:Ignorable="w14 w15 w16se w16cid w16 w16cex w16sdtdh wp14">
+  <w:abstractNum w:abstractNumId="0" w15:restartNumberingAfterBreak="0">
     <w:nsid w:val="0CAF599F"/>
     <w:multiLevelType w:val="multilevel"/>
     <w:tmpl w:val="0CAF599F"/>
-    <w:lvl w:ilvl="0" w:tentative="0">
+    <w:lvl w:ilvl="0">
       <w:start w:val="1"/>
       <w:numFmt w:val="bullet"/>
       <w:lvlText w:val=""/>
@@ -546,10 +1163,10 @@
         <w:ind w:left="420" w:hanging="420"/>
       </w:pPr>
       <w:rPr>
-        <w:rFonts w:hint="default" w:ascii="Wingdings" w:hAnsi="Wingdings"/>
-      </w:rPr>
-    </w:lvl>
-    <w:lvl w:ilvl="1" w:tentative="0">
+        <w:rFonts w:ascii="Wingdings" w:hAnsi="Wingdings" w:hint="default"/>
+      </w:rPr>
+    </w:lvl>
+    <w:lvl w:ilvl="1">
       <w:start w:val="1"/>
       <w:numFmt w:val="bullet"/>
       <w:lvlText w:val=""/>
@@ -558,10 +1175,10 @@
         <w:ind w:left="840" w:hanging="420"/>
       </w:pPr>
       <w:rPr>
-        <w:rFonts w:hint="default" w:ascii="Wingdings" w:hAnsi="Wingdings"/>
-      </w:rPr>
-    </w:lvl>
-    <w:lvl w:ilvl="2" w:tentative="0">
+        <w:rFonts w:ascii="Wingdings" w:hAnsi="Wingdings" w:hint="default"/>
+      </w:rPr>
+    </w:lvl>
+    <w:lvl w:ilvl="2">
       <w:start w:val="1"/>
       <w:numFmt w:val="bullet"/>
       <w:lvlText w:val=""/>
@@ -570,10 +1187,10 @@
         <w:ind w:left="1260" w:hanging="420"/>
       </w:pPr>
       <w:rPr>
-        <w:rFonts w:hint="default" w:ascii="Wingdings" w:hAnsi="Wingdings"/>
-      </w:rPr>
-    </w:lvl>
-    <w:lvl w:ilvl="3" w:tentative="0">
+        <w:rFonts w:ascii="Wingdings" w:hAnsi="Wingdings" w:hint="default"/>
+      </w:rPr>
+    </w:lvl>
+    <w:lvl w:ilvl="3">
       <w:start w:val="1"/>
       <w:numFmt w:val="bullet"/>
       <w:lvlText w:val=""/>
@@ -582,10 +1199,10 @@
         <w:ind w:left="1680" w:hanging="420"/>
       </w:pPr>
       <w:rPr>
-        <w:rFonts w:hint="default" w:ascii="Wingdings" w:hAnsi="Wingdings"/>
-      </w:rPr>
-    </w:lvl>
-    <w:lvl w:ilvl="4" w:tentative="0">
+        <w:rFonts w:ascii="Wingdings" w:hAnsi="Wingdings" w:hint="default"/>
+      </w:rPr>
+    </w:lvl>
+    <w:lvl w:ilvl="4">
       <w:start w:val="1"/>
       <w:numFmt w:val="bullet"/>
       <w:lvlText w:val=""/>
@@ -594,10 +1211,10 @@
         <w:ind w:left="2100" w:hanging="420"/>
       </w:pPr>
       <w:rPr>
-        <w:rFonts w:hint="default" w:ascii="Wingdings" w:hAnsi="Wingdings"/>
-      </w:rPr>
-    </w:lvl>
-    <w:lvl w:ilvl="5" w:tentative="0">
+        <w:rFonts w:ascii="Wingdings" w:hAnsi="Wingdings" w:hint="default"/>
+      </w:rPr>
+    </w:lvl>
+    <w:lvl w:ilvl="5">
       <w:start w:val="1"/>
       <w:numFmt w:val="bullet"/>
       <w:lvlText w:val=""/>
@@ -606,10 +1223,10 @@
         <w:ind w:left="2520" w:hanging="420"/>
       </w:pPr>
       <w:rPr>
-        <w:rFonts w:hint="default" w:ascii="Wingdings" w:hAnsi="Wingdings"/>
-      </w:rPr>
-    </w:lvl>
-    <w:lvl w:ilvl="6" w:tentative="0">
+        <w:rFonts w:ascii="Wingdings" w:hAnsi="Wingdings" w:hint="default"/>
+      </w:rPr>
+    </w:lvl>
+    <w:lvl w:ilvl="6">
       <w:start w:val="1"/>
       <w:numFmt w:val="bullet"/>
       <w:lvlText w:val=""/>
@@ -618,10 +1235,10 @@
         <w:ind w:left="2940" w:hanging="420"/>
       </w:pPr>
       <w:rPr>
-        <w:rFonts w:hint="default" w:ascii="Wingdings" w:hAnsi="Wingdings"/>
-      </w:rPr>
-    </w:lvl>
-    <w:lvl w:ilvl="7" w:tentative="0">
+        <w:rFonts w:ascii="Wingdings" w:hAnsi="Wingdings" w:hint="default"/>
+      </w:rPr>
+    </w:lvl>
+    <w:lvl w:ilvl="7">
       <w:start w:val="1"/>
       <w:numFmt w:val="bullet"/>
       <w:lvlText w:val=""/>
@@ -630,10 +1247,10 @@
         <w:ind w:left="3360" w:hanging="420"/>
       </w:pPr>
       <w:rPr>
-        <w:rFonts w:hint="default" w:ascii="Wingdings" w:hAnsi="Wingdings"/>
-      </w:rPr>
-    </w:lvl>
-    <w:lvl w:ilvl="8" w:tentative="0">
+        <w:rFonts w:ascii="Wingdings" w:hAnsi="Wingdings" w:hint="default"/>
+      </w:rPr>
+    </w:lvl>
+    <w:lvl w:ilvl="8">
       <w:start w:val="1"/>
       <w:numFmt w:val="bullet"/>
       <w:lvlText w:val=""/>
@@ -642,15 +1259,101 @@
         <w:ind w:left="3780" w:hanging="420"/>
       </w:pPr>
       <w:rPr>
-        <w:rFonts w:hint="default" w:ascii="Wingdings" w:hAnsi="Wingdings"/>
+        <w:rFonts w:ascii="Wingdings" w:hAnsi="Wingdings" w:hint="default"/>
       </w:rPr>
     </w:lvl>
   </w:abstractNum>
-  <w:abstractNum w:abstractNumId="1">
+  <w:abstractNum w:abstractNumId="1" w15:restartNumberingAfterBreak="0">
+    <w:nsid w:val="1E334933"/>
+    <w:multiLevelType w:val="hybridMultilevel"/>
+    <w:tmpl w:val="0032FDCE"/>
+    <w:lvl w:ilvl="0" w:tplc="0409000F">
+      <w:start w:val="1"/>
+      <w:numFmt w:val="decimal"/>
+      <w:lvlText w:val="%1."/>
+      <w:lvlJc w:val="left"/>
+      <w:pPr>
+        <w:ind w:left="440" w:hanging="440"/>
+      </w:pPr>
+    </w:lvl>
+    <w:lvl w:ilvl="1" w:tplc="04090019" w:tentative="1">
+      <w:start w:val="1"/>
+      <w:numFmt w:val="lowerLetter"/>
+      <w:lvlText w:val="%2)"/>
+      <w:lvlJc w:val="left"/>
+      <w:pPr>
+        <w:ind w:left="880" w:hanging="440"/>
+      </w:pPr>
+    </w:lvl>
+    <w:lvl w:ilvl="2" w:tplc="0409001B" w:tentative="1">
+      <w:start w:val="1"/>
+      <w:numFmt w:val="lowerRoman"/>
+      <w:lvlText w:val="%3."/>
+      <w:lvlJc w:val="right"/>
+      <w:pPr>
+        <w:ind w:left="1320" w:hanging="440"/>
+      </w:pPr>
+    </w:lvl>
+    <w:lvl w:ilvl="3" w:tplc="0409000F" w:tentative="1">
+      <w:start w:val="1"/>
+      <w:numFmt w:val="decimal"/>
+      <w:lvlText w:val="%4."/>
+      <w:lvlJc w:val="left"/>
+      <w:pPr>
+        <w:ind w:left="1760" w:hanging="440"/>
+      </w:pPr>
+    </w:lvl>
+    <w:lvl w:ilvl="4" w:tplc="04090019" w:tentative="1">
+      <w:start w:val="1"/>
+      <w:numFmt w:val="lowerLetter"/>
+      <w:lvlText w:val="%5)"/>
+      <w:lvlJc w:val="left"/>
+      <w:pPr>
+        <w:ind w:left="2200" w:hanging="440"/>
+      </w:pPr>
+    </w:lvl>
+    <w:lvl w:ilvl="5" w:tplc="0409001B" w:tentative="1">
+      <w:start w:val="1"/>
+      <w:numFmt w:val="lowerRoman"/>
+      <w:lvlText w:val="%6."/>
+      <w:lvlJc w:val="right"/>
+      <w:pPr>
+        <w:ind w:left="2640" w:hanging="440"/>
+      </w:pPr>
+    </w:lvl>
+    <w:lvl w:ilvl="6" w:tplc="0409000F" w:tentative="1">
+      <w:start w:val="1"/>
+      <w:numFmt w:val="decimal"/>
+      <w:lvlText w:val="%7."/>
+      <w:lvlJc w:val="left"/>
+      <w:pPr>
+        <w:ind w:left="3080" w:hanging="440"/>
+      </w:pPr>
+    </w:lvl>
+    <w:lvl w:ilvl="7" w:tplc="04090019" w:tentative="1">
+      <w:start w:val="1"/>
+      <w:numFmt w:val="lowerLetter"/>
+      <w:lvlText w:val="%8)"/>
+      <w:lvlJc w:val="left"/>
+      <w:pPr>
+        <w:ind w:left="3520" w:hanging="440"/>
+      </w:pPr>
+    </w:lvl>
+    <w:lvl w:ilvl="8" w:tplc="0409001B" w:tentative="1">
+      <w:start w:val="1"/>
+      <w:numFmt w:val="lowerRoman"/>
+      <w:lvlText w:val="%9."/>
+      <w:lvlJc w:val="right"/>
+      <w:pPr>
+        <w:ind w:left="3960" w:hanging="440"/>
+      </w:pPr>
+    </w:lvl>
+  </w:abstractNum>
+  <w:abstractNum w:abstractNumId="2" w15:restartNumberingAfterBreak="0">
     <w:nsid w:val="1F2D410B"/>
     <w:multiLevelType w:val="multilevel"/>
     <w:tmpl w:val="1F2D410B"/>
-    <w:lvl w:ilvl="0" w:tentative="0">
+    <w:lvl w:ilvl="0">
       <w:start w:val="1"/>
       <w:numFmt w:val="bullet"/>
       <w:lvlText w:val=""/>
@@ -659,10 +1362,10 @@
         <w:ind w:left="420" w:hanging="420"/>
       </w:pPr>
       <w:rPr>
-        <w:rFonts w:hint="default" w:ascii="Wingdings" w:hAnsi="Wingdings"/>
-      </w:rPr>
-    </w:lvl>
-    <w:lvl w:ilvl="1" w:tentative="0">
+        <w:rFonts w:ascii="Wingdings" w:hAnsi="Wingdings" w:hint="default"/>
+      </w:rPr>
+    </w:lvl>
+    <w:lvl w:ilvl="1">
       <w:start w:val="1"/>
       <w:numFmt w:val="bullet"/>
       <w:lvlText w:val=""/>
@@ -671,10 +1374,10 @@
         <w:ind w:left="840" w:hanging="420"/>
       </w:pPr>
       <w:rPr>
-        <w:rFonts w:hint="default" w:ascii="Wingdings" w:hAnsi="Wingdings"/>
-      </w:rPr>
-    </w:lvl>
-    <w:lvl w:ilvl="2" w:tentative="0">
+        <w:rFonts w:ascii="Wingdings" w:hAnsi="Wingdings" w:hint="default"/>
+      </w:rPr>
+    </w:lvl>
+    <w:lvl w:ilvl="2">
       <w:start w:val="1"/>
       <w:numFmt w:val="bullet"/>
       <w:lvlText w:val=""/>
@@ -683,10 +1386,10 @@
         <w:ind w:left="1260" w:hanging="420"/>
       </w:pPr>
       <w:rPr>
-        <w:rFonts w:hint="default" w:ascii="Wingdings" w:hAnsi="Wingdings"/>
-      </w:rPr>
-    </w:lvl>
-    <w:lvl w:ilvl="3" w:tentative="0">
+        <w:rFonts w:ascii="Wingdings" w:hAnsi="Wingdings" w:hint="default"/>
+      </w:rPr>
+    </w:lvl>
+    <w:lvl w:ilvl="3">
       <w:start w:val="1"/>
       <w:numFmt w:val="bullet"/>
       <w:lvlText w:val=""/>
@@ -695,10 +1398,10 @@
         <w:ind w:left="1680" w:hanging="420"/>
       </w:pPr>
       <w:rPr>
-        <w:rFonts w:hint="default" w:ascii="Wingdings" w:hAnsi="Wingdings"/>
-      </w:rPr>
-    </w:lvl>
-    <w:lvl w:ilvl="4" w:tentative="0">
+        <w:rFonts w:ascii="Wingdings" w:hAnsi="Wingdings" w:hint="default"/>
+      </w:rPr>
+    </w:lvl>
+    <w:lvl w:ilvl="4">
       <w:start w:val="1"/>
       <w:numFmt w:val="bullet"/>
       <w:lvlText w:val=""/>
@@ -707,10 +1410,10 @@
         <w:ind w:left="2100" w:hanging="420"/>
       </w:pPr>
       <w:rPr>
-        <w:rFonts w:hint="default" w:ascii="Wingdings" w:hAnsi="Wingdings"/>
-      </w:rPr>
-    </w:lvl>
-    <w:lvl w:ilvl="5" w:tentative="0">
+        <w:rFonts w:ascii="Wingdings" w:hAnsi="Wingdings" w:hint="default"/>
+      </w:rPr>
+    </w:lvl>
+    <w:lvl w:ilvl="5">
       <w:start w:val="1"/>
       <w:numFmt w:val="bullet"/>
       <w:lvlText w:val=""/>
@@ -719,10 +1422,10 @@
         <w:ind w:left="2520" w:hanging="420"/>
       </w:pPr>
       <w:rPr>
-        <w:rFonts w:hint="default" w:ascii="Wingdings" w:hAnsi="Wingdings"/>
-      </w:rPr>
-    </w:lvl>
-    <w:lvl w:ilvl="6" w:tentative="0">
+        <w:rFonts w:ascii="Wingdings" w:hAnsi="Wingdings" w:hint="default"/>
+      </w:rPr>
+    </w:lvl>
+    <w:lvl w:ilvl="6">
       <w:start w:val="1"/>
       <w:numFmt w:val="bullet"/>
       <w:lvlText w:val=""/>
@@ -731,10 +1434,10 @@
         <w:ind w:left="2940" w:hanging="420"/>
       </w:pPr>
       <w:rPr>
-        <w:rFonts w:hint="default" w:ascii="Wingdings" w:hAnsi="Wingdings"/>
-      </w:rPr>
-    </w:lvl>
-    <w:lvl w:ilvl="7" w:tentative="0">
+        <w:rFonts w:ascii="Wingdings" w:hAnsi="Wingdings" w:hint="default"/>
+      </w:rPr>
+    </w:lvl>
+    <w:lvl w:ilvl="7">
       <w:start w:val="1"/>
       <w:numFmt w:val="bullet"/>
       <w:lvlText w:val=""/>
@@ -743,10 +1446,10 @@
         <w:ind w:left="3360" w:hanging="420"/>
       </w:pPr>
       <w:rPr>
-        <w:rFonts w:hint="default" w:ascii="Wingdings" w:hAnsi="Wingdings"/>
-      </w:rPr>
-    </w:lvl>
-    <w:lvl w:ilvl="8" w:tentative="0">
+        <w:rFonts w:ascii="Wingdings" w:hAnsi="Wingdings" w:hint="default"/>
+      </w:rPr>
+    </w:lvl>
+    <w:lvl w:ilvl="8">
       <w:start w:val="1"/>
       <w:numFmt w:val="bullet"/>
       <w:lvlText w:val=""/>
@@ -755,15 +1458,15 @@
         <w:ind w:left="3780" w:hanging="420"/>
       </w:pPr>
       <w:rPr>
-        <w:rFonts w:hint="default" w:ascii="Wingdings" w:hAnsi="Wingdings"/>
+        <w:rFonts w:ascii="Wingdings" w:hAnsi="Wingdings" w:hint="default"/>
       </w:rPr>
     </w:lvl>
   </w:abstractNum>
-  <w:abstractNum w:abstractNumId="2">
+  <w:abstractNum w:abstractNumId="3" w15:restartNumberingAfterBreak="0">
     <w:nsid w:val="27B16E56"/>
     <w:multiLevelType w:val="multilevel"/>
     <w:tmpl w:val="27B16E56"/>
-    <w:lvl w:ilvl="0" w:tentative="0">
+    <w:lvl w:ilvl="0">
       <w:start w:val="1"/>
       <w:numFmt w:val="bullet"/>
       <w:lvlText w:val=""/>
@@ -772,10 +1475,10 @@
         <w:ind w:left="420" w:hanging="420"/>
       </w:pPr>
       <w:rPr>
-        <w:rFonts w:hint="default" w:ascii="Wingdings" w:hAnsi="Wingdings"/>
-      </w:rPr>
-    </w:lvl>
-    <w:lvl w:ilvl="1" w:tentative="0">
+        <w:rFonts w:ascii="Wingdings" w:hAnsi="Wingdings" w:hint="default"/>
+      </w:rPr>
+    </w:lvl>
+    <w:lvl w:ilvl="1">
       <w:start w:val="1"/>
       <w:numFmt w:val="bullet"/>
       <w:lvlText w:val=""/>
@@ -784,10 +1487,10 @@
         <w:ind w:left="840" w:hanging="420"/>
       </w:pPr>
       <w:rPr>
-        <w:rFonts w:hint="default" w:ascii="Wingdings" w:hAnsi="Wingdings"/>
-      </w:rPr>
-    </w:lvl>
-    <w:lvl w:ilvl="2" w:tentative="0">
+        <w:rFonts w:ascii="Wingdings" w:hAnsi="Wingdings" w:hint="default"/>
+      </w:rPr>
+    </w:lvl>
+    <w:lvl w:ilvl="2">
       <w:start w:val="1"/>
       <w:numFmt w:val="bullet"/>
       <w:lvlText w:val=""/>
@@ -796,10 +1499,10 @@
         <w:ind w:left="1260" w:hanging="420"/>
       </w:pPr>
       <w:rPr>
-        <w:rFonts w:hint="default" w:ascii="Wingdings" w:hAnsi="Wingdings"/>
-      </w:rPr>
-    </w:lvl>
-    <w:lvl w:ilvl="3" w:tentative="0">
+        <w:rFonts w:ascii="Wingdings" w:hAnsi="Wingdings" w:hint="default"/>
+      </w:rPr>
+    </w:lvl>
+    <w:lvl w:ilvl="3">
       <w:start w:val="1"/>
       <w:numFmt w:val="bullet"/>
       <w:lvlText w:val=""/>
@@ -808,10 +1511,10 @@
         <w:ind w:left="1680" w:hanging="420"/>
       </w:pPr>
       <w:rPr>
-        <w:rFonts w:hint="default" w:ascii="Wingdings" w:hAnsi="Wingdings"/>
-      </w:rPr>
-    </w:lvl>
-    <w:lvl w:ilvl="4" w:tentative="0">
+        <w:rFonts w:ascii="Wingdings" w:hAnsi="Wingdings" w:hint="default"/>
+      </w:rPr>
+    </w:lvl>
+    <w:lvl w:ilvl="4">
       <w:start w:val="1"/>
       <w:numFmt w:val="bullet"/>
       <w:lvlText w:val=""/>
@@ -820,10 +1523,10 @@
         <w:ind w:left="2100" w:hanging="420"/>
       </w:pPr>
       <w:rPr>
-        <w:rFonts w:hint="default" w:ascii="Wingdings" w:hAnsi="Wingdings"/>
-      </w:rPr>
-    </w:lvl>
-    <w:lvl w:ilvl="5" w:tentative="0">
+        <w:rFonts w:ascii="Wingdings" w:hAnsi="Wingdings" w:hint="default"/>
+      </w:rPr>
+    </w:lvl>
+    <w:lvl w:ilvl="5">
       <w:start w:val="1"/>
       <w:numFmt w:val="bullet"/>
       <w:lvlText w:val=""/>
@@ -832,10 +1535,10 @@
         <w:ind w:left="2520" w:hanging="420"/>
       </w:pPr>
       <w:rPr>
-        <w:rFonts w:hint="default" w:ascii="Wingdings" w:hAnsi="Wingdings"/>
-      </w:rPr>
-    </w:lvl>
-    <w:lvl w:ilvl="6" w:tentative="0">
+        <w:rFonts w:ascii="Wingdings" w:hAnsi="Wingdings" w:hint="default"/>
+      </w:rPr>
+    </w:lvl>
+    <w:lvl w:ilvl="6">
       <w:start w:val="1"/>
       <w:numFmt w:val="bullet"/>
       <w:lvlText w:val=""/>
@@ -844,10 +1547,10 @@
         <w:ind w:left="2940" w:hanging="420"/>
       </w:pPr>
       <w:rPr>
-        <w:rFonts w:hint="default" w:ascii="Wingdings" w:hAnsi="Wingdings"/>
-      </w:rPr>
-    </w:lvl>
-    <w:lvl w:ilvl="7" w:tentative="0">
+        <w:rFonts w:ascii="Wingdings" w:hAnsi="Wingdings" w:hint="default"/>
+      </w:rPr>
+    </w:lvl>
+    <w:lvl w:ilvl="7">
       <w:start w:val="1"/>
       <w:numFmt w:val="bullet"/>
       <w:lvlText w:val=""/>
@@ -856,10 +1559,10 @@
         <w:ind w:left="3360" w:hanging="420"/>
       </w:pPr>
       <w:rPr>
-        <w:rFonts w:hint="default" w:ascii="Wingdings" w:hAnsi="Wingdings"/>
-      </w:rPr>
-    </w:lvl>
-    <w:lvl w:ilvl="8" w:tentative="0">
+        <w:rFonts w:ascii="Wingdings" w:hAnsi="Wingdings" w:hint="default"/>
+      </w:rPr>
+    </w:lvl>
+    <w:lvl w:ilvl="8">
       <w:start w:val="1"/>
       <w:numFmt w:val="bullet"/>
       <w:lvlText w:val=""/>
@@ -868,307 +1571,432 @@
         <w:ind w:left="3780" w:hanging="420"/>
       </w:pPr>
       <w:rPr>
-        <w:rFonts w:hint="default" w:ascii="Wingdings" w:hAnsi="Wingdings"/>
+        <w:rFonts w:ascii="Wingdings" w:hAnsi="Wingdings" w:hint="default"/>
       </w:rPr>
     </w:lvl>
   </w:abstractNum>
-  <w:num w:numId="1">
-    <w:abstractNumId w:val="1"/>
+  <w:num w:numId="1" w16cid:durableId="558323799">
+    <w:abstractNumId w:val="2"/>
   </w:num>
-  <w:num w:numId="2">
+  <w:num w:numId="2" w16cid:durableId="1296136401">
     <w:abstractNumId w:val="0"/>
   </w:num>
-  <w:num w:numId="3">
-    <w:abstractNumId w:val="2"/>
+  <w:num w:numId="3" w16cid:durableId="1753429622">
+    <w:abstractNumId w:val="3"/>
+  </w:num>
+  <w:num w:numId="4" w16cid:durableId="876624990">
+    <w:abstractNumId w:val="1"/>
   </w:num>
 </w:numbering>
 </file>
 
 <file path=word/styles.xml><?xml version="1.0" encoding="utf-8"?>
-<w:styles xmlns:mc="http://schemas.openxmlformats.org/markup-compatibility/2006" xmlns:o="urn:schemas-microsoft-com:office:office" xmlns:r="http://schemas.openxmlformats.org/officeDocument/2006/relationships" xmlns:m="http://schemas.openxmlformats.org/officeDocument/2006/math" xmlns:v="urn:schemas-microsoft-com:vml" xmlns:w="http://schemas.openxmlformats.org/wordprocessingml/2006/main" xmlns:w14="http://schemas.microsoft.com/office/word/2010/wordml" xmlns:w10="urn:schemas-microsoft-com:office:word" xmlns:sl="http://schemas.openxmlformats.org/schemaLibrary/2006/main" xmlns:wpsCustomData="http://www.wps.cn/officeDocument/2013/wpsCustomData" mc:Ignorable="w14">
+<w:styles xmlns:mc="http://schemas.openxmlformats.org/markup-compatibility/2006" xmlns:r="http://schemas.openxmlformats.org/officeDocument/2006/relationships" xmlns:w="http://schemas.openxmlformats.org/wordprocessingml/2006/main" xmlns:w14="http://schemas.microsoft.com/office/word/2010/wordml" xmlns:w15="http://schemas.microsoft.com/office/word/2012/wordml" xmlns:w16cex="http://schemas.microsoft.com/office/word/2018/wordml/cex" xmlns:w16cid="http://schemas.microsoft.com/office/word/2016/wordml/cid" xmlns:w16="http://schemas.microsoft.com/office/word/2018/wordml" xmlns:w16sdtdh="http://schemas.microsoft.com/office/word/2020/wordml/sdtdatahash" xmlns:w16se="http://schemas.microsoft.com/office/word/2015/wordml/symex" mc:Ignorable="w14 w15 w16se w16cid w16 w16cex w16sdtdh">
   <w:docDefaults>
     <w:rPrDefault>
       <w:rPr>
-        <w:rFonts w:asciiTheme="minorHAnsi" w:hAnsiTheme="minorHAnsi" w:eastAsiaTheme="minorEastAsia" w:cstheme="minorBidi"/>
+        <w:rFonts w:asciiTheme="minorHAnsi" w:eastAsiaTheme="minorEastAsia" w:hAnsiTheme="minorHAnsi" w:cstheme="minorBidi"/>
+        <w:lang w:val="en-US" w:eastAsia="zh-CN" w:bidi="ar-SA"/>
       </w:rPr>
     </w:rPrDefault>
     <w:pPrDefault/>
   </w:docDefaults>
-  <w:latentStyles w:count="260" w:defQFormat="0" w:defUnhideWhenUsed="1" w:defSemiHidden="1" w:defUIPriority="99" w:defLockedState="0">
-    <w:lsdException w:qFormat="1" w:unhideWhenUsed="0" w:uiPriority="0" w:semiHidden="0" w:name="Normal"/>
-    <w:lsdException w:qFormat="1" w:unhideWhenUsed="0" w:uiPriority="9" w:semiHidden="0" w:name="heading 1"/>
-    <w:lsdException w:qFormat="1" w:uiPriority="9" w:semiHidden="0" w:name="heading 2"/>
-    <w:lsdException w:qFormat="1" w:uiPriority="9" w:name="heading 3"/>
-    <w:lsdException w:qFormat="1" w:uiPriority="9" w:name="heading 4"/>
-    <w:lsdException w:qFormat="1" w:uiPriority="9" w:name="heading 5"/>
-    <w:lsdException w:qFormat="1" w:uiPriority="9" w:name="heading 6"/>
-    <w:lsdException w:qFormat="1" w:uiPriority="9" w:name="heading 7"/>
-    <w:lsdException w:qFormat="1" w:uiPriority="9" w:name="heading 8"/>
-    <w:lsdException w:qFormat="1" w:uiPriority="9" w:name="heading 9"/>
-    <w:lsdException w:uiPriority="99" w:name="index 1"/>
-    <w:lsdException w:uiPriority="99" w:name="index 2"/>
-    <w:lsdException w:uiPriority="99" w:name="index 3"/>
-    <w:lsdException w:uiPriority="99" w:name="index 4"/>
-    <w:lsdException w:uiPriority="99" w:name="index 5"/>
-    <w:lsdException w:uiPriority="99" w:name="index 6"/>
-    <w:lsdException w:uiPriority="99" w:name="index 7"/>
-    <w:lsdException w:uiPriority="99" w:name="index 8"/>
-    <w:lsdException w:uiPriority="99" w:name="index 9"/>
-    <w:lsdException w:uiPriority="39" w:name="toc 1"/>
-    <w:lsdException w:uiPriority="39" w:name="toc 2"/>
-    <w:lsdException w:uiPriority="39" w:name="toc 3"/>
-    <w:lsdException w:uiPriority="39" w:name="toc 4"/>
-    <w:lsdException w:uiPriority="39" w:name="toc 5"/>
-    <w:lsdException w:uiPriority="39" w:name="toc 6"/>
-    <w:lsdException w:uiPriority="39" w:name="toc 7"/>
-    <w:lsdException w:uiPriority="39" w:name="toc 8"/>
-    <w:lsdException w:uiPriority="39" w:name="toc 9"/>
-    <w:lsdException w:uiPriority="99" w:name="Normal Indent"/>
-    <w:lsdException w:uiPriority="99" w:name="footnote text"/>
-    <w:lsdException w:uiPriority="99" w:name="annotation text"/>
-    <w:lsdException w:qFormat="1" w:uiPriority="99" w:semiHidden="0" w:name="header"/>
-    <w:lsdException w:uiPriority="99" w:semiHidden="0" w:name="footer"/>
-    <w:lsdException w:uiPriority="99" w:name="index heading"/>
-    <w:lsdException w:qFormat="1" w:uiPriority="35" w:name="caption"/>
-    <w:lsdException w:uiPriority="99" w:name="table of figures"/>
-    <w:lsdException w:uiPriority="99" w:name="envelope address"/>
-    <w:lsdException w:uiPriority="99" w:name="envelope return"/>
-    <w:lsdException w:uiPriority="99" w:name="footnote reference"/>
-    <w:lsdException w:uiPriority="99" w:name="annotation reference"/>
-    <w:lsdException w:uiPriority="99" w:name="line number"/>
-    <w:lsdException w:uiPriority="99" w:name="page number"/>
-    <w:lsdException w:uiPriority="99" w:name="endnote reference"/>
-    <w:lsdException w:uiPriority="99" w:name="endnote text"/>
-    <w:lsdException w:uiPriority="99" w:name="table of authorities"/>
-    <w:lsdException w:uiPriority="99" w:name="macro"/>
-    <w:lsdException w:uiPriority="99" w:name="toa heading"/>
-    <w:lsdException w:uiPriority="99" w:name="List"/>
-    <w:lsdException w:uiPriority="99" w:name="List Bullet"/>
-    <w:lsdException w:uiPriority="99" w:name="List Number"/>
-    <w:lsdException w:uiPriority="99" w:name="List 2"/>
-    <w:lsdException w:uiPriority="99" w:name="List 3"/>
-    <w:lsdException w:uiPriority="99" w:name="List 4"/>
-    <w:lsdException w:uiPriority="99" w:name="List 5"/>
-    <w:lsdException w:uiPriority="99" w:name="List Bullet 2"/>
-    <w:lsdException w:uiPriority="99" w:name="List Bullet 3"/>
-    <w:lsdException w:uiPriority="99" w:name="List Bullet 4"/>
-    <w:lsdException w:uiPriority="99" w:name="List Bullet 5"/>
-    <w:lsdException w:uiPriority="99" w:name="List Number 2"/>
-    <w:lsdException w:uiPriority="99" w:name="List Number 3"/>
-    <w:lsdException w:uiPriority="99" w:name="List Number 4"/>
-    <w:lsdException w:uiPriority="99" w:name="List Number 5"/>
-    <w:lsdException w:qFormat="1" w:unhideWhenUsed="0" w:uiPriority="10" w:semiHidden="0" w:name="Title"/>
-    <w:lsdException w:uiPriority="99" w:name="Closing"/>
-    <w:lsdException w:uiPriority="99" w:name="Signature"/>
-    <w:lsdException w:uiPriority="1" w:semiHidden="0" w:name="Default Paragraph Font"/>
-    <w:lsdException w:uiPriority="99" w:name="Body Text"/>
-    <w:lsdException w:uiPriority="99" w:name="Body Text Indent"/>
-    <w:lsdException w:uiPriority="99" w:name="List Continue"/>
-    <w:lsdException w:uiPriority="99" w:name="List Continue 2"/>
-    <w:lsdException w:uiPriority="99" w:name="List Continue 3"/>
-    <w:lsdException w:uiPriority="99" w:name="List Continue 4"/>
-    <w:lsdException w:uiPriority="99" w:name="List Continue 5"/>
-    <w:lsdException w:uiPriority="99" w:name="Message Header"/>
-    <w:lsdException w:qFormat="1" w:unhideWhenUsed="0" w:uiPriority="11" w:semiHidden="0" w:name="Subtitle"/>
-    <w:lsdException w:uiPriority="99" w:name="Salutation"/>
-    <w:lsdException w:uiPriority="99" w:name="Date"/>
-    <w:lsdException w:uiPriority="99" w:name="Body Text First Indent"/>
-    <w:lsdException w:uiPriority="99" w:name="Body Text First Indent 2"/>
-    <w:lsdException w:uiPriority="99" w:name="Note Heading"/>
-    <w:lsdException w:uiPriority="99" w:name="Body Text 2"/>
-    <w:lsdException w:uiPriority="99" w:name="Body Text 3"/>
-    <w:lsdException w:uiPriority="99" w:name="Body Text Indent 2"/>
-    <w:lsdException w:uiPriority="99" w:name="Body Text Indent 3"/>
-    <w:lsdException w:uiPriority="99" w:name="Block Text"/>
-    <w:lsdException w:uiPriority="99" w:semiHidden="0" w:name="Hyperlink"/>
-    <w:lsdException w:uiPriority="99" w:name="FollowedHyperlink"/>
-    <w:lsdException w:qFormat="1" w:unhideWhenUsed="0" w:uiPriority="22" w:semiHidden="0" w:name="Strong"/>
-    <w:lsdException w:qFormat="1" w:unhideWhenUsed="0" w:uiPriority="20" w:semiHidden="0" w:name="Emphasis"/>
-    <w:lsdException w:uiPriority="99" w:name="Document Map"/>
-    <w:lsdException w:uiPriority="99" w:name="Plain Text"/>
-    <w:lsdException w:uiPriority="99" w:name="E-mail Signature"/>
-    <w:lsdException w:uiPriority="99" w:name="Normal (Web)"/>
-    <w:lsdException w:uiPriority="99" w:name="HTML Acronym"/>
-    <w:lsdException w:uiPriority="99" w:name="HTML Address"/>
-    <w:lsdException w:uiPriority="99" w:name="HTML Cite"/>
-    <w:lsdException w:uiPriority="99" w:name="HTML Code"/>
-    <w:lsdException w:uiPriority="99" w:name="HTML Definition"/>
-    <w:lsdException w:uiPriority="99" w:name="HTML Keyboard"/>
-    <w:lsdException w:uiPriority="99" w:name="HTML Preformatted"/>
-    <w:lsdException w:uiPriority="99" w:name="HTML Sample"/>
-    <w:lsdException w:uiPriority="99" w:name="HTML Typewriter"/>
-    <w:lsdException w:uiPriority="99" w:name="HTML Variable"/>
-    <w:lsdException w:uiPriority="99" w:name="Normal Table"/>
-    <w:lsdException w:uiPriority="99" w:name="annotation subject"/>
-    <w:lsdException w:uiPriority="99" w:name="Table Simple 1"/>
-    <w:lsdException w:uiPriority="99" w:name="Table Simple 2"/>
-    <w:lsdException w:uiPriority="99" w:name="Table Simple 3"/>
-    <w:lsdException w:uiPriority="99" w:name="Table Classic 1"/>
-    <w:lsdException w:uiPriority="99" w:name="Table Classic 2"/>
-    <w:lsdException w:uiPriority="99" w:name="Table Classic 3"/>
-    <w:lsdException w:uiPriority="99" w:name="Table Classic 4"/>
-    <w:lsdException w:uiPriority="99" w:name="Table Colorful 1"/>
-    <w:lsdException w:uiPriority="99" w:name="Table Colorful 2"/>
-    <w:lsdException w:uiPriority="99" w:name="Table Colorful 3"/>
-    <w:lsdException w:uiPriority="99" w:name="Table Columns 1"/>
-    <w:lsdException w:uiPriority="99" w:name="Table Columns 2"/>
-    <w:lsdException w:uiPriority="99" w:name="Table Columns 3"/>
-    <w:lsdException w:uiPriority="99" w:name="Table Columns 4"/>
-    <w:lsdException w:uiPriority="99" w:name="Table Columns 5"/>
-    <w:lsdException w:uiPriority="99" w:name="Table Grid 1"/>
-    <w:lsdException w:uiPriority="99" w:name="Table Grid 2"/>
-    <w:lsdException w:uiPriority="99" w:name="Table Grid 3"/>
-    <w:lsdException w:uiPriority="99" w:name="Table Grid 4"/>
-    <w:lsdException w:uiPriority="99" w:name="Table Grid 5"/>
-    <w:lsdException w:uiPriority="99" w:name="Table Grid 6"/>
-    <w:lsdException w:uiPriority="99" w:name="Table Grid 7"/>
-    <w:lsdException w:uiPriority="99" w:name="Table Grid 8"/>
-    <w:lsdException w:uiPriority="99" w:name="Table List 1"/>
-    <w:lsdException w:uiPriority="99" w:name="Table List 2"/>
-    <w:lsdException w:uiPriority="99" w:name="Table List 3"/>
-    <w:lsdException w:uiPriority="99" w:name="Table List 4"/>
-    <w:lsdException w:uiPriority="99" w:name="Table List 5"/>
-    <w:lsdException w:uiPriority="99" w:name="Table List 6"/>
-    <w:lsdException w:uiPriority="99" w:name="Table List 7"/>
-    <w:lsdException w:uiPriority="99" w:name="Table List 8"/>
-    <w:lsdException w:uiPriority="99" w:name="Table 3D effects 1"/>
-    <w:lsdException w:uiPriority="99" w:name="Table 3D effects 2"/>
-    <w:lsdException w:uiPriority="99" w:name="Table 3D effects 3"/>
-    <w:lsdException w:uiPriority="99" w:name="Table Contemporary"/>
-    <w:lsdException w:uiPriority="99" w:name="Table Elegant"/>
-    <w:lsdException w:uiPriority="99" w:name="Table Professional"/>
-    <w:lsdException w:uiPriority="99" w:name="Table Subtle 1"/>
-    <w:lsdException w:uiPriority="99" w:name="Table Subtle 2"/>
-    <w:lsdException w:uiPriority="99" w:name="Table Web 1"/>
-    <w:lsdException w:uiPriority="99" w:name="Table Web 2"/>
-    <w:lsdException w:uiPriority="99" w:name="Table Web 3"/>
-    <w:lsdException w:uiPriority="99" w:name="Balloon Text"/>
-    <w:lsdException w:unhideWhenUsed="0" w:uiPriority="39" w:semiHidden="0" w:name="Table Grid"/>
-    <w:lsdException w:uiPriority="99" w:name="Table Theme"/>
-    <w:lsdException w:unhideWhenUsed="0" w:uiPriority="60" w:semiHidden="0" w:name="Light Shading"/>
-    <w:lsdException w:unhideWhenUsed="0" w:uiPriority="61" w:semiHidden="0" w:name="Light List"/>
-    <w:lsdException w:unhideWhenUsed="0" w:uiPriority="62" w:semiHidden="0" w:name="Light Grid"/>
-    <w:lsdException w:unhideWhenUsed="0" w:uiPriority="63" w:semiHidden="0" w:name="Medium Shading 1"/>
-    <w:lsdException w:unhideWhenUsed="0" w:uiPriority="64" w:semiHidden="0" w:name="Medium Shading 2"/>
-    <w:lsdException w:unhideWhenUsed="0" w:uiPriority="65" w:semiHidden="0" w:name="Medium List 1"/>
-    <w:lsdException w:unhideWhenUsed="0" w:uiPriority="66" w:semiHidden="0" w:name="Medium List 2"/>
-    <w:lsdException w:unhideWhenUsed="0" w:uiPriority="67" w:semiHidden="0" w:name="Medium Grid 1"/>
-    <w:lsdException w:unhideWhenUsed="0" w:uiPriority="68" w:semiHidden="0" w:name="Medium Grid 2"/>
-    <w:lsdException w:unhideWhenUsed="0" w:uiPriority="69" w:semiHidden="0" w:name="Medium Grid 3"/>
-    <w:lsdException w:unhideWhenUsed="0" w:uiPriority="70" w:semiHidden="0" w:name="Dark List"/>
-    <w:lsdException w:unhideWhenUsed="0" w:uiPriority="71" w:semiHidden="0" w:name="Colorful Shading"/>
-    <w:lsdException w:unhideWhenUsed="0" w:uiPriority="72" w:semiHidden="0" w:name="Colorful List"/>
-    <w:lsdException w:unhideWhenUsed="0" w:uiPriority="73" w:semiHidden="0" w:name="Colorful Grid"/>
-    <w:lsdException w:unhideWhenUsed="0" w:uiPriority="60" w:semiHidden="0" w:name="Light Shading Accent 1"/>
-    <w:lsdException w:unhideWhenUsed="0" w:uiPriority="61" w:semiHidden="0" w:name="Light List Accent 1"/>
-    <w:lsdException w:unhideWhenUsed="0" w:uiPriority="62" w:semiHidden="0" w:name="Light Grid Accent 1"/>
-    <w:lsdException w:unhideWhenUsed="0" w:uiPriority="63" w:semiHidden="0" w:name="Medium Shading 1 Accent 1"/>
-    <w:lsdException w:unhideWhenUsed="0" w:uiPriority="64" w:semiHidden="0" w:name="Medium Shading 2 Accent 1"/>
-    <w:lsdException w:unhideWhenUsed="0" w:uiPriority="65" w:semiHidden="0" w:name="Medium List 1 Accent 1"/>
-    <w:lsdException w:qFormat="1" w:unhideWhenUsed="0" w:uiPriority="34" w:semiHidden="0" w:name="List Paragraph"/>
-    <w:lsdException w:unhideWhenUsed="0" w:uiPriority="66" w:semiHidden="0" w:name="Medium List 2 Accent 1"/>
-    <w:lsdException w:unhideWhenUsed="0" w:uiPriority="67" w:semiHidden="0" w:name="Medium Grid 1 Accent 1"/>
-    <w:lsdException w:unhideWhenUsed="0" w:uiPriority="68" w:semiHidden="0" w:name="Medium Grid 2 Accent 1"/>
-    <w:lsdException w:unhideWhenUsed="0" w:uiPriority="69" w:semiHidden="0" w:name="Medium Grid 3 Accent 1"/>
-    <w:lsdException w:unhideWhenUsed="0" w:uiPriority="70" w:semiHidden="0" w:name="Dark List Accent 1"/>
-    <w:lsdException w:unhideWhenUsed="0" w:uiPriority="71" w:semiHidden="0" w:name="Colorful Shading Accent 1"/>
-    <w:lsdException w:unhideWhenUsed="0" w:uiPriority="72" w:semiHidden="0" w:name="Colorful List Accent 1"/>
-    <w:lsdException w:unhideWhenUsed="0" w:uiPriority="73" w:semiHidden="0" w:name="Colorful Grid Accent 1"/>
-    <w:lsdException w:unhideWhenUsed="0" w:uiPriority="60" w:semiHidden="0" w:name="Light Shading Accent 2"/>
-    <w:lsdException w:unhideWhenUsed="0" w:uiPriority="61" w:semiHidden="0" w:name="Light List Accent 2"/>
-    <w:lsdException w:unhideWhenUsed="0" w:uiPriority="62" w:semiHidden="0" w:name="Light Grid Accent 2"/>
-    <w:lsdException w:unhideWhenUsed="0" w:uiPriority="63" w:semiHidden="0" w:name="Medium Shading 1 Accent 2"/>
-    <w:lsdException w:unhideWhenUsed="0" w:uiPriority="64" w:semiHidden="0" w:name="Medium Shading 2 Accent 2"/>
-    <w:lsdException w:unhideWhenUsed="0" w:uiPriority="65" w:semiHidden="0" w:name="Medium List 1 Accent 2"/>
-    <w:lsdException w:unhideWhenUsed="0" w:uiPriority="66" w:semiHidden="0" w:name="Medium List 2 Accent 2"/>
-    <w:lsdException w:unhideWhenUsed="0" w:uiPriority="67" w:semiHidden="0" w:name="Medium Grid 1 Accent 2"/>
-    <w:lsdException w:unhideWhenUsed="0" w:uiPriority="68" w:semiHidden="0" w:name="Medium Grid 2 Accent 2"/>
-    <w:lsdException w:unhideWhenUsed="0" w:uiPriority="69" w:semiHidden="0" w:name="Medium Grid 3 Accent 2"/>
-    <w:lsdException w:unhideWhenUsed="0" w:uiPriority="70" w:semiHidden="0" w:name="Dark List Accent 2"/>
-    <w:lsdException w:unhideWhenUsed="0" w:uiPriority="71" w:semiHidden="0" w:name="Colorful Shading Accent 2"/>
-    <w:lsdException w:unhideWhenUsed="0" w:uiPriority="72" w:semiHidden="0" w:name="Colorful List Accent 2"/>
-    <w:lsdException w:unhideWhenUsed="0" w:uiPriority="73" w:semiHidden="0" w:name="Colorful Grid Accent 2"/>
-    <w:lsdException w:unhideWhenUsed="0" w:uiPriority="60" w:semiHidden="0" w:name="Light Shading Accent 3"/>
-    <w:lsdException w:unhideWhenUsed="0" w:uiPriority="61" w:semiHidden="0" w:name="Light List Accent 3"/>
-    <w:lsdException w:unhideWhenUsed="0" w:uiPriority="62" w:semiHidden="0" w:name="Light Grid Accent 3"/>
-    <w:lsdException w:unhideWhenUsed="0" w:uiPriority="63" w:semiHidden="0" w:name="Medium Shading 1 Accent 3"/>
-    <w:lsdException w:unhideWhenUsed="0" w:uiPriority="64" w:semiHidden="0" w:name="Medium Shading 2 Accent 3"/>
-    <w:lsdException w:unhideWhenUsed="0" w:uiPriority="65" w:semiHidden="0" w:name="Medium List 1 Accent 3"/>
-    <w:lsdException w:unhideWhenUsed="0" w:uiPriority="66" w:semiHidden="0" w:name="Medium List 2 Accent 3"/>
-    <w:lsdException w:unhideWhenUsed="0" w:uiPriority="67" w:semiHidden="0" w:name="Medium Grid 1 Accent 3"/>
-    <w:lsdException w:unhideWhenUsed="0" w:uiPriority="68" w:semiHidden="0" w:name="Medium Grid 2 Accent 3"/>
-    <w:lsdException w:unhideWhenUsed="0" w:uiPriority="69" w:semiHidden="0" w:name="Medium Grid 3 Accent 3"/>
-    <w:lsdException w:unhideWhenUsed="0" w:uiPriority="70" w:semiHidden="0" w:name="Dark List Accent 3"/>
-    <w:lsdException w:unhideWhenUsed="0" w:uiPriority="71" w:semiHidden="0" w:name="Colorful Shading Accent 3"/>
-    <w:lsdException w:unhideWhenUsed="0" w:uiPriority="72" w:semiHidden="0" w:name="Colorful List Accent 3"/>
-    <w:lsdException w:unhideWhenUsed="0" w:uiPriority="73" w:semiHidden="0" w:name="Colorful Grid Accent 3"/>
-    <w:lsdException w:unhideWhenUsed="0" w:uiPriority="60" w:semiHidden="0" w:name="Light Shading Accent 4"/>
-    <w:lsdException w:unhideWhenUsed="0" w:uiPriority="61" w:semiHidden="0" w:name="Light List Accent 4"/>
-    <w:lsdException w:unhideWhenUsed="0" w:uiPriority="62" w:semiHidden="0" w:name="Light Grid Accent 4"/>
-    <w:lsdException w:unhideWhenUsed="0" w:uiPriority="63" w:semiHidden="0" w:name="Medium Shading 1 Accent 4"/>
-    <w:lsdException w:unhideWhenUsed="0" w:uiPriority="64" w:semiHidden="0" w:name="Medium Shading 2 Accent 4"/>
-    <w:lsdException w:unhideWhenUsed="0" w:uiPriority="65" w:semiHidden="0" w:name="Medium List 1 Accent 4"/>
-    <w:lsdException w:unhideWhenUsed="0" w:uiPriority="66" w:semiHidden="0" w:name="Medium List 2 Accent 4"/>
-    <w:lsdException w:unhideWhenUsed="0" w:uiPriority="67" w:semiHidden="0" w:name="Medium Grid 1 Accent 4"/>
-    <w:lsdException w:unhideWhenUsed="0" w:uiPriority="68" w:semiHidden="0" w:name="Medium Grid 2 Accent 4"/>
-    <w:lsdException w:unhideWhenUsed="0" w:uiPriority="69" w:semiHidden="0" w:name="Medium Grid 3 Accent 4"/>
-    <w:lsdException w:unhideWhenUsed="0" w:uiPriority="70" w:semiHidden="0" w:name="Dark List Accent 4"/>
-    <w:lsdException w:unhideWhenUsed="0" w:uiPriority="71" w:semiHidden="0" w:name="Colorful Shading Accent 4"/>
-    <w:lsdException w:unhideWhenUsed="0" w:uiPriority="72" w:semiHidden="0" w:name="Colorful List Accent 4"/>
-    <w:lsdException w:unhideWhenUsed="0" w:uiPriority="73" w:semiHidden="0" w:name="Colorful Grid Accent 4"/>
-    <w:lsdException w:unhideWhenUsed="0" w:uiPriority="60" w:semiHidden="0" w:name="Light Shading Accent 5"/>
-    <w:lsdException w:unhideWhenUsed="0" w:uiPriority="61" w:semiHidden="0" w:name="Light List Accent 5"/>
-    <w:lsdException w:unhideWhenUsed="0" w:uiPriority="62" w:semiHidden="0" w:name="Light Grid Accent 5"/>
-    <w:lsdException w:unhideWhenUsed="0" w:uiPriority="63" w:semiHidden="0" w:name="Medium Shading 1 Accent 5"/>
-    <w:lsdException w:unhideWhenUsed="0" w:uiPriority="64" w:semiHidden="0" w:name="Medium Shading 2 Accent 5"/>
-    <w:lsdException w:unhideWhenUsed="0" w:uiPriority="65" w:semiHidden="0" w:name="Medium List 1 Accent 5"/>
-    <w:lsdException w:unhideWhenUsed="0" w:uiPriority="66" w:semiHidden="0" w:name="Medium List 2 Accent 5"/>
-    <w:lsdException w:unhideWhenUsed="0" w:uiPriority="67" w:semiHidden="0" w:name="Medium Grid 1 Accent 5"/>
-    <w:lsdException w:unhideWhenUsed="0" w:uiPriority="68" w:semiHidden="0" w:name="Medium Grid 2 Accent 5"/>
-    <w:lsdException w:unhideWhenUsed="0" w:uiPriority="69" w:semiHidden="0" w:name="Medium Grid 3 Accent 5"/>
-    <w:lsdException w:unhideWhenUsed="0" w:uiPriority="70" w:semiHidden="0" w:name="Dark List Accent 5"/>
-    <w:lsdException w:unhideWhenUsed="0" w:uiPriority="71" w:semiHidden="0" w:name="Colorful Shading Accent 5"/>
-    <w:lsdException w:unhideWhenUsed="0" w:uiPriority="72" w:semiHidden="0" w:name="Colorful List Accent 5"/>
-    <w:lsdException w:unhideWhenUsed="0" w:uiPriority="73" w:semiHidden="0" w:name="Colorful Grid Accent 5"/>
-    <w:lsdException w:unhideWhenUsed="0" w:uiPriority="60" w:semiHidden="0" w:name="Light Shading Accent 6"/>
-    <w:lsdException w:unhideWhenUsed="0" w:uiPriority="61" w:semiHidden="0" w:name="Light List Accent 6"/>
-    <w:lsdException w:unhideWhenUsed="0" w:uiPriority="62" w:semiHidden="0" w:name="Light Grid Accent 6"/>
-    <w:lsdException w:unhideWhenUsed="0" w:uiPriority="63" w:semiHidden="0" w:name="Medium Shading 1 Accent 6"/>
-    <w:lsdException w:unhideWhenUsed="0" w:uiPriority="64" w:semiHidden="0" w:name="Medium Shading 2 Accent 6"/>
-    <w:lsdException w:unhideWhenUsed="0" w:uiPriority="65" w:semiHidden="0" w:name="Medium List 1 Accent 6"/>
-    <w:lsdException w:unhideWhenUsed="0" w:uiPriority="66" w:semiHidden="0" w:name="Medium List 2 Accent 6"/>
-    <w:lsdException w:unhideWhenUsed="0" w:uiPriority="67" w:semiHidden="0" w:name="Medium Grid 1 Accent 6"/>
-    <w:lsdException w:unhideWhenUsed="0" w:uiPriority="68" w:semiHidden="0" w:name="Medium Grid 2 Accent 6"/>
-    <w:lsdException w:unhideWhenUsed="0" w:uiPriority="69" w:semiHidden="0" w:name="Medium Grid 3 Accent 6"/>
-    <w:lsdException w:unhideWhenUsed="0" w:uiPriority="70" w:semiHidden="0" w:name="Dark List Accent 6"/>
-    <w:lsdException w:unhideWhenUsed="0" w:uiPriority="71" w:semiHidden="0" w:name="Colorful Shading Accent 6"/>
-    <w:lsdException w:unhideWhenUsed="0" w:uiPriority="72" w:semiHidden="0" w:name="Colorful List Accent 6"/>
-    <w:lsdException w:unhideWhenUsed="0" w:uiPriority="73" w:semiHidden="0" w:name="Colorful Grid Accent 6"/>
+  <w:latentStyles w:defLockedState="0" w:defUIPriority="99" w:defSemiHidden="0" w:defUnhideWhenUsed="0" w:defQFormat="0" w:count="376">
+    <w:lsdException w:name="Normal" w:uiPriority="0" w:qFormat="1"/>
+    <w:lsdException w:name="heading 1" w:uiPriority="9" w:qFormat="1"/>
+    <w:lsdException w:name="heading 2" w:uiPriority="9" w:unhideWhenUsed="1" w:qFormat="1"/>
+    <w:lsdException w:name="heading 3" w:semiHidden="1" w:uiPriority="9" w:unhideWhenUsed="1" w:qFormat="1"/>
+    <w:lsdException w:name="heading 4" w:semiHidden="1" w:uiPriority="9" w:unhideWhenUsed="1" w:qFormat="1"/>
+    <w:lsdException w:name="heading 5" w:semiHidden="1" w:uiPriority="9" w:unhideWhenUsed="1" w:qFormat="1"/>
+    <w:lsdException w:name="heading 6" w:semiHidden="1" w:uiPriority="9" w:unhideWhenUsed="1" w:qFormat="1"/>
+    <w:lsdException w:name="heading 7" w:semiHidden="1" w:uiPriority="9" w:unhideWhenUsed="1" w:qFormat="1"/>
+    <w:lsdException w:name="heading 8" w:semiHidden="1" w:uiPriority="9" w:unhideWhenUsed="1" w:qFormat="1"/>
+    <w:lsdException w:name="heading 9" w:semiHidden="1" w:uiPriority="9" w:unhideWhenUsed="1" w:qFormat="1"/>
+    <w:lsdException w:name="index 1" w:semiHidden="1" w:unhideWhenUsed="1"/>
+    <w:lsdException w:name="index 2" w:semiHidden="1" w:unhideWhenUsed="1"/>
+    <w:lsdException w:name="index 3" w:semiHidden="1" w:unhideWhenUsed="1"/>
+    <w:lsdException w:name="index 4" w:semiHidden="1" w:unhideWhenUsed="1"/>
+    <w:lsdException w:name="index 5" w:semiHidden="1" w:unhideWhenUsed="1"/>
+    <w:lsdException w:name="index 6" w:semiHidden="1" w:unhideWhenUsed="1"/>
+    <w:lsdException w:name="index 7" w:semiHidden="1" w:unhideWhenUsed="1"/>
+    <w:lsdException w:name="index 8" w:semiHidden="1" w:unhideWhenUsed="1"/>
+    <w:lsdException w:name="index 9" w:semiHidden="1" w:unhideWhenUsed="1"/>
+    <w:lsdException w:name="toc 1" w:semiHidden="1" w:uiPriority="39" w:unhideWhenUsed="1"/>
+    <w:lsdException w:name="toc 2" w:semiHidden="1" w:uiPriority="39" w:unhideWhenUsed="1"/>
+    <w:lsdException w:name="toc 3" w:semiHidden="1" w:uiPriority="39" w:unhideWhenUsed="1"/>
+    <w:lsdException w:name="toc 4" w:semiHidden="1" w:uiPriority="39" w:unhideWhenUsed="1"/>
+    <w:lsdException w:name="toc 5" w:semiHidden="1" w:uiPriority="39" w:unhideWhenUsed="1"/>
+    <w:lsdException w:name="toc 6" w:semiHidden="1" w:uiPriority="39" w:unhideWhenUsed="1"/>
+    <w:lsdException w:name="toc 7" w:semiHidden="1" w:uiPriority="39" w:unhideWhenUsed="1"/>
+    <w:lsdException w:name="toc 8" w:semiHidden="1" w:uiPriority="39" w:unhideWhenUsed="1"/>
+    <w:lsdException w:name="toc 9" w:semiHidden="1" w:uiPriority="39" w:unhideWhenUsed="1"/>
+    <w:lsdException w:name="Normal Indent" w:semiHidden="1" w:unhideWhenUsed="1"/>
+    <w:lsdException w:name="footnote text" w:semiHidden="1" w:unhideWhenUsed="1"/>
+    <w:lsdException w:name="annotation text" w:semiHidden="1" w:unhideWhenUsed="1"/>
+    <w:lsdException w:name="header" w:unhideWhenUsed="1" w:qFormat="1"/>
+    <w:lsdException w:name="footer" w:unhideWhenUsed="1"/>
+    <w:lsdException w:name="index heading" w:semiHidden="1" w:unhideWhenUsed="1"/>
+    <w:lsdException w:name="caption" w:semiHidden="1" w:uiPriority="35" w:unhideWhenUsed="1" w:qFormat="1"/>
+    <w:lsdException w:name="table of figures" w:semiHidden="1" w:unhideWhenUsed="1"/>
+    <w:lsdException w:name="envelope address" w:semiHidden="1" w:unhideWhenUsed="1"/>
+    <w:lsdException w:name="envelope return" w:semiHidden="1" w:unhideWhenUsed="1"/>
+    <w:lsdException w:name="footnote reference" w:semiHidden="1" w:unhideWhenUsed="1"/>
+    <w:lsdException w:name="annotation reference" w:semiHidden="1" w:unhideWhenUsed="1"/>
+    <w:lsdException w:name="line number" w:semiHidden="1" w:unhideWhenUsed="1"/>
+    <w:lsdException w:name="page number" w:semiHidden="1" w:unhideWhenUsed="1"/>
+    <w:lsdException w:name="endnote reference" w:semiHidden="1" w:unhideWhenUsed="1"/>
+    <w:lsdException w:name="endnote text" w:semiHidden="1" w:unhideWhenUsed="1"/>
+    <w:lsdException w:name="table of authorities" w:semiHidden="1" w:unhideWhenUsed="1"/>
+    <w:lsdException w:name="macro" w:semiHidden="1" w:unhideWhenUsed="1"/>
+    <w:lsdException w:name="toa heading" w:semiHidden="1" w:unhideWhenUsed="1"/>
+    <w:lsdException w:name="List" w:semiHidden="1" w:unhideWhenUsed="1"/>
+    <w:lsdException w:name="List Bullet" w:semiHidden="1" w:unhideWhenUsed="1"/>
+    <w:lsdException w:name="List Number" w:semiHidden="1" w:unhideWhenUsed="1"/>
+    <w:lsdException w:name="List 2" w:semiHidden="1" w:unhideWhenUsed="1"/>
+    <w:lsdException w:name="List 3" w:semiHidden="1" w:unhideWhenUsed="1"/>
+    <w:lsdException w:name="List 4" w:semiHidden="1" w:unhideWhenUsed="1"/>
+    <w:lsdException w:name="List 5" w:semiHidden="1" w:unhideWhenUsed="1"/>
+    <w:lsdException w:name="List Bullet 2" w:semiHidden="1" w:unhideWhenUsed="1"/>
+    <w:lsdException w:name="List Bullet 3" w:semiHidden="1" w:unhideWhenUsed="1"/>
+    <w:lsdException w:name="List Bullet 4" w:semiHidden="1" w:unhideWhenUsed="1"/>
+    <w:lsdException w:name="List Bullet 5" w:semiHidden="1" w:unhideWhenUsed="1"/>
+    <w:lsdException w:name="List Number 2" w:semiHidden="1" w:unhideWhenUsed="1"/>
+    <w:lsdException w:name="List Number 3" w:semiHidden="1" w:unhideWhenUsed="1"/>
+    <w:lsdException w:name="List Number 4" w:semiHidden="1" w:unhideWhenUsed="1"/>
+    <w:lsdException w:name="List Number 5" w:semiHidden="1" w:unhideWhenUsed="1"/>
+    <w:lsdException w:name="Title" w:uiPriority="10" w:qFormat="1"/>
+    <w:lsdException w:name="Closing" w:semiHidden="1" w:unhideWhenUsed="1"/>
+    <w:lsdException w:name="Signature" w:semiHidden="1" w:unhideWhenUsed="1"/>
+    <w:lsdException w:name="Default Paragraph Font" w:uiPriority="1" w:unhideWhenUsed="1"/>
+    <w:lsdException w:name="Body Text" w:semiHidden="1" w:unhideWhenUsed="1"/>
+    <w:lsdException w:name="Body Text Indent" w:semiHidden="1" w:unhideWhenUsed="1"/>
+    <w:lsdException w:name="List Continue" w:semiHidden="1" w:unhideWhenUsed="1"/>
+    <w:lsdException w:name="List Continue 2" w:semiHidden="1" w:unhideWhenUsed="1"/>
+    <w:lsdException w:name="List Continue 3" w:semiHidden="1" w:unhideWhenUsed="1"/>
+    <w:lsdException w:name="List Continue 4" w:semiHidden="1" w:unhideWhenUsed="1"/>
+    <w:lsdException w:name="List Continue 5" w:semiHidden="1" w:unhideWhenUsed="1"/>
+    <w:lsdException w:name="Message Header" w:semiHidden="1" w:unhideWhenUsed="1"/>
+    <w:lsdException w:name="Subtitle" w:uiPriority="11" w:qFormat="1"/>
+    <w:lsdException w:name="Salutation" w:semiHidden="1" w:unhideWhenUsed="1"/>
+    <w:lsdException w:name="Date" w:semiHidden="1" w:unhideWhenUsed="1"/>
+    <w:lsdException w:name="Body Text First Indent" w:semiHidden="1" w:unhideWhenUsed="1"/>
+    <w:lsdException w:name="Body Text First Indent 2" w:semiHidden="1" w:unhideWhenUsed="1"/>
+    <w:lsdException w:name="Note Heading" w:semiHidden="1" w:unhideWhenUsed="1"/>
+    <w:lsdException w:name="Body Text 2" w:semiHidden="1" w:unhideWhenUsed="1"/>
+    <w:lsdException w:name="Body Text 3" w:semiHidden="1" w:unhideWhenUsed="1"/>
+    <w:lsdException w:name="Body Text Indent 2" w:semiHidden="1" w:unhideWhenUsed="1"/>
+    <w:lsdException w:name="Body Text Indent 3" w:semiHidden="1" w:unhideWhenUsed="1"/>
+    <w:lsdException w:name="Block Text" w:semiHidden="1" w:unhideWhenUsed="1"/>
+    <w:lsdException w:name="Hyperlink" w:unhideWhenUsed="1"/>
+    <w:lsdException w:name="FollowedHyperlink" w:semiHidden="1" w:unhideWhenUsed="1"/>
+    <w:lsdException w:name="Strong" w:uiPriority="22" w:qFormat="1"/>
+    <w:lsdException w:name="Emphasis" w:uiPriority="20" w:qFormat="1"/>
+    <w:lsdException w:name="Document Map" w:semiHidden="1" w:unhideWhenUsed="1"/>
+    <w:lsdException w:name="Plain Text" w:semiHidden="1" w:unhideWhenUsed="1"/>
+    <w:lsdException w:name="E-mail Signature" w:semiHidden="1" w:unhideWhenUsed="1"/>
+    <w:lsdException w:name="HTML Top of Form" w:semiHidden="1" w:unhideWhenUsed="1"/>
+    <w:lsdException w:name="HTML Bottom of Form" w:semiHidden="1" w:unhideWhenUsed="1"/>
+    <w:lsdException w:name="Normal (Web)" w:semiHidden="1" w:unhideWhenUsed="1"/>
+    <w:lsdException w:name="HTML Acronym" w:semiHidden="1" w:unhideWhenUsed="1"/>
+    <w:lsdException w:name="HTML Address" w:semiHidden="1" w:unhideWhenUsed="1"/>
+    <w:lsdException w:name="HTML Cite" w:semiHidden="1" w:unhideWhenUsed="1"/>
+    <w:lsdException w:name="HTML Code" w:semiHidden="1" w:unhideWhenUsed="1"/>
+    <w:lsdException w:name="HTML Definition" w:semiHidden="1" w:unhideWhenUsed="1"/>
+    <w:lsdException w:name="HTML Keyboard" w:semiHidden="1" w:unhideWhenUsed="1"/>
+    <w:lsdException w:name="HTML Preformatted" w:semiHidden="1" w:unhideWhenUsed="1"/>
+    <w:lsdException w:name="HTML Sample" w:semiHidden="1" w:unhideWhenUsed="1"/>
+    <w:lsdException w:name="HTML Typewriter" w:semiHidden="1" w:unhideWhenUsed="1"/>
+    <w:lsdException w:name="HTML Variable" w:semiHidden="1" w:unhideWhenUsed="1"/>
+    <w:lsdException w:name="Normal Table" w:semiHidden="1" w:unhideWhenUsed="1"/>
+    <w:lsdException w:name="annotation subject" w:semiHidden="1" w:unhideWhenUsed="1"/>
+    <w:lsdException w:name="No List" w:semiHidden="1" w:unhideWhenUsed="1"/>
+    <w:lsdException w:name="Outline List 1" w:semiHidden="1" w:unhideWhenUsed="1"/>
+    <w:lsdException w:name="Outline List 2" w:semiHidden="1" w:unhideWhenUsed="1"/>
+    <w:lsdException w:name="Outline List 3" w:semiHidden="1" w:unhideWhenUsed="1"/>
+    <w:lsdException w:name="Table Simple 1" w:semiHidden="1" w:unhideWhenUsed="1"/>
+    <w:lsdException w:name="Table Simple 2" w:semiHidden="1" w:unhideWhenUsed="1"/>
+    <w:lsdException w:name="Table Simple 3" w:semiHidden="1" w:unhideWhenUsed="1"/>
+    <w:lsdException w:name="Table Classic 1" w:semiHidden="1" w:unhideWhenUsed="1"/>
+    <w:lsdException w:name="Table Classic 2" w:semiHidden="1" w:unhideWhenUsed="1"/>
+    <w:lsdException w:name="Table Classic 3" w:semiHidden="1" w:unhideWhenUsed="1"/>
+    <w:lsdException w:name="Table Classic 4" w:semiHidden="1" w:unhideWhenUsed="1"/>
+    <w:lsdException w:name="Table Colorful 1" w:semiHidden="1" w:unhideWhenUsed="1"/>
+    <w:lsdException w:name="Table Colorful 2" w:semiHidden="1" w:unhideWhenUsed="1"/>
+    <w:lsdException w:name="Table Colorful 3" w:semiHidden="1" w:unhideWhenUsed="1"/>
+    <w:lsdException w:name="Table Columns 1" w:semiHidden="1" w:unhideWhenUsed="1"/>
+    <w:lsdException w:name="Table Columns 2" w:semiHidden="1" w:unhideWhenUsed="1"/>
+    <w:lsdException w:name="Table Columns 3" w:semiHidden="1" w:unhideWhenUsed="1"/>
+    <w:lsdException w:name="Table Columns 4" w:semiHidden="1" w:unhideWhenUsed="1"/>
+    <w:lsdException w:name="Table Columns 5" w:semiHidden="1" w:unhideWhenUsed="1"/>
+    <w:lsdException w:name="Table Grid 1" w:semiHidden="1" w:unhideWhenUsed="1"/>
+    <w:lsdException w:name="Table Grid 2" w:semiHidden="1" w:unhideWhenUsed="1"/>
+    <w:lsdException w:name="Table Grid 3" w:semiHidden="1" w:unhideWhenUsed="1"/>
+    <w:lsdException w:name="Table Grid 4" w:semiHidden="1" w:unhideWhenUsed="1"/>
+    <w:lsdException w:name="Table Grid 5" w:semiHidden="1" w:unhideWhenUsed="1"/>
+    <w:lsdException w:name="Table Grid 6" w:semiHidden="1" w:unhideWhenUsed="1"/>
+    <w:lsdException w:name="Table Grid 7" w:semiHidden="1" w:unhideWhenUsed="1"/>
+    <w:lsdException w:name="Table Grid 8" w:semiHidden="1" w:unhideWhenUsed="1"/>
+    <w:lsdException w:name="Table List 1" w:semiHidden="1" w:unhideWhenUsed="1"/>
+    <w:lsdException w:name="Table List 2" w:semiHidden="1" w:unhideWhenUsed="1"/>
+    <w:lsdException w:name="Table List 3" w:semiHidden="1" w:unhideWhenUsed="1"/>
+    <w:lsdException w:name="Table List 4" w:semiHidden="1" w:unhideWhenUsed="1"/>
+    <w:lsdException w:name="Table List 5" w:semiHidden="1" w:unhideWhenUsed="1"/>
+    <w:lsdException w:name="Table List 6" w:semiHidden="1" w:unhideWhenUsed="1"/>
+    <w:lsdException w:name="Table List 7" w:semiHidden="1" w:unhideWhenUsed="1"/>
+    <w:lsdException w:name="Table List 8" w:semiHidden="1" w:unhideWhenUsed="1"/>
+    <w:lsdException w:name="Table 3D effects 1" w:semiHidden="1" w:unhideWhenUsed="1"/>
+    <w:lsdException w:name="Table 3D effects 2" w:semiHidden="1" w:unhideWhenUsed="1"/>
+    <w:lsdException w:name="Table 3D effects 3" w:semiHidden="1" w:unhideWhenUsed="1"/>
+    <w:lsdException w:name="Table Contemporary" w:semiHidden="1" w:unhideWhenUsed="1"/>
+    <w:lsdException w:name="Table Elegant" w:semiHidden="1" w:unhideWhenUsed="1"/>
+    <w:lsdException w:name="Table Professional" w:semiHidden="1" w:unhideWhenUsed="1"/>
+    <w:lsdException w:name="Table Subtle 1" w:semiHidden="1" w:unhideWhenUsed="1"/>
+    <w:lsdException w:name="Table Subtle 2" w:semiHidden="1" w:unhideWhenUsed="1"/>
+    <w:lsdException w:name="Table Web 1" w:semiHidden="1" w:unhideWhenUsed="1"/>
+    <w:lsdException w:name="Table Web 2" w:semiHidden="1" w:unhideWhenUsed="1"/>
+    <w:lsdException w:name="Table Web 3" w:semiHidden="1" w:unhideWhenUsed="1"/>
+    <w:lsdException w:name="Balloon Text" w:semiHidden="1" w:unhideWhenUsed="1"/>
+    <w:lsdException w:name="Table Grid" w:uiPriority="39"/>
+    <w:lsdException w:name="Table Theme" w:semiHidden="1" w:unhideWhenUsed="1"/>
+    <w:lsdException w:name="Placeholder Text" w:semiHidden="1"/>
+    <w:lsdException w:name="Light Shading" w:uiPriority="60"/>
+    <w:lsdException w:name="Light List" w:uiPriority="61"/>
+    <w:lsdException w:name="Light Grid" w:uiPriority="62"/>
+    <w:lsdException w:name="Medium Shading 1" w:uiPriority="63"/>
+    <w:lsdException w:name="Medium Shading 2" w:uiPriority="64"/>
+    <w:lsdException w:name="Medium List 1" w:uiPriority="65"/>
+    <w:lsdException w:name="Medium List 2" w:uiPriority="66"/>
+    <w:lsdException w:name="Medium Grid 1" w:uiPriority="67"/>
+    <w:lsdException w:name="Medium Grid 2" w:uiPriority="68"/>
+    <w:lsdException w:name="Medium Grid 3" w:uiPriority="69"/>
+    <w:lsdException w:name="Dark List" w:uiPriority="70"/>
+    <w:lsdException w:name="Colorful Shading" w:uiPriority="71"/>
+    <w:lsdException w:name="Colorful List" w:uiPriority="72"/>
+    <w:lsdException w:name="Colorful Grid" w:uiPriority="73"/>
+    <w:lsdException w:name="Light Shading Accent 1" w:uiPriority="60"/>
+    <w:lsdException w:name="Light List Accent 1" w:uiPriority="61"/>
+    <w:lsdException w:name="Light Grid Accent 1" w:uiPriority="62"/>
+    <w:lsdException w:name="Medium Shading 1 Accent 1" w:uiPriority="63"/>
+    <w:lsdException w:name="Medium Shading 2 Accent 1" w:uiPriority="64"/>
+    <w:lsdException w:name="Medium List 1 Accent 1" w:uiPriority="65"/>
+    <w:lsdException w:name="Revision" w:semiHidden="1"/>
+    <w:lsdException w:name="List Paragraph" w:uiPriority="34" w:qFormat="1"/>
+    <w:lsdException w:name="Medium List 2 Accent 1" w:uiPriority="66"/>
+    <w:lsdException w:name="Medium Grid 1 Accent 1" w:uiPriority="67"/>
+    <w:lsdException w:name="Medium Grid 2 Accent 1" w:uiPriority="68"/>
+    <w:lsdException w:name="Medium Grid 3 Accent 1" w:uiPriority="69"/>
+    <w:lsdException w:name="Dark List Accent 1" w:uiPriority="70"/>
+    <w:lsdException w:name="Colorful Shading Accent 1" w:uiPriority="71"/>
+    <w:lsdException w:name="Colorful List Accent 1" w:uiPriority="72"/>
+    <w:lsdException w:name="Colorful Grid Accent 1" w:uiPriority="73"/>
+    <w:lsdException w:name="Light Shading Accent 2" w:uiPriority="60"/>
+    <w:lsdException w:name="Light List Accent 2" w:uiPriority="61"/>
+    <w:lsdException w:name="Light Grid Accent 2" w:uiPriority="62"/>
+    <w:lsdException w:name="Medium Shading 1 Accent 2" w:uiPriority="63"/>
+    <w:lsdException w:name="Medium Shading 2 Accent 2" w:uiPriority="64"/>
+    <w:lsdException w:name="Medium List 1 Accent 2" w:uiPriority="65"/>
+    <w:lsdException w:name="Medium List 2 Accent 2" w:uiPriority="66"/>
+    <w:lsdException w:name="Medium Grid 1 Accent 2" w:uiPriority="67"/>
+    <w:lsdException w:name="Medium Grid 2 Accent 2" w:uiPriority="68"/>
+    <w:lsdException w:name="Medium Grid 3 Accent 2" w:uiPriority="69"/>
+    <w:lsdException w:name="Dark List Accent 2" w:uiPriority="70"/>
+    <w:lsdException w:name="Colorful Shading Accent 2" w:uiPriority="71"/>
+    <w:lsdException w:name="Colorful List Accent 2" w:uiPriority="72"/>
+    <w:lsdException w:name="Colorful Grid Accent 2" w:uiPriority="73"/>
+    <w:lsdException w:name="Light Shading Accent 3" w:uiPriority="60"/>
+    <w:lsdException w:name="Light List Accent 3" w:uiPriority="61"/>
+    <w:lsdException w:name="Light Grid Accent 3" w:uiPriority="62"/>
+    <w:lsdException w:name="Medium Shading 1 Accent 3" w:uiPriority="63"/>
+    <w:lsdException w:name="Medium Shading 2 Accent 3" w:uiPriority="64"/>
+    <w:lsdException w:name="Medium List 1 Accent 3" w:uiPriority="65"/>
+    <w:lsdException w:name="Medium List 2 Accent 3" w:uiPriority="66"/>
+    <w:lsdException w:name="Medium Grid 1 Accent 3" w:uiPriority="67"/>
+    <w:lsdException w:name="Medium Grid 2 Accent 3" w:uiPriority="68"/>
+    <w:lsdException w:name="Medium Grid 3 Accent 3" w:uiPriority="69"/>
+    <w:lsdException w:name="Dark List Accent 3" w:uiPriority="70"/>
+    <w:lsdException w:name="Colorful Shading Accent 3" w:uiPriority="71"/>
+    <w:lsdException w:name="Colorful List Accent 3" w:uiPriority="72"/>
+    <w:lsdException w:name="Colorful Grid Accent 3" w:uiPriority="73"/>
+    <w:lsdException w:name="Light Shading Accent 4" w:uiPriority="60"/>
+    <w:lsdException w:name="Light List Accent 4" w:uiPriority="61"/>
+    <w:lsdException w:name="Light Grid Accent 4" w:uiPriority="62"/>
+    <w:lsdException w:name="Medium Shading 1 Accent 4" w:uiPriority="63"/>
+    <w:lsdException w:name="Medium Shading 2 Accent 4" w:uiPriority="64"/>
+    <w:lsdException w:name="Medium List 1 Accent 4" w:uiPriority="65"/>
+    <w:lsdException w:name="Medium List 2 Accent 4" w:uiPriority="66"/>
+    <w:lsdException w:name="Medium Grid 1 Accent 4" w:uiPriority="67"/>
+    <w:lsdException w:name="Medium Grid 2 Accent 4" w:uiPriority="68"/>
+    <w:lsdException w:name="Medium Grid 3 Accent 4" w:uiPriority="69"/>
+    <w:lsdException w:name="Dark List Accent 4" w:uiPriority="70"/>
+    <w:lsdException w:name="Colorful Shading Accent 4" w:uiPriority="71"/>
+    <w:lsdException w:name="Colorful List Accent 4" w:uiPriority="72"/>
+    <w:lsdException w:name="Colorful Grid Accent 4" w:uiPriority="73"/>
+    <w:lsdException w:name="Light Shading Accent 5" w:uiPriority="60"/>
+    <w:lsdException w:name="Light List Accent 5" w:uiPriority="61"/>
+    <w:lsdException w:name="Light Grid Accent 5" w:uiPriority="62"/>
+    <w:lsdException w:name="Medium Shading 1 Accent 5" w:uiPriority="63"/>
+    <w:lsdException w:name="Medium Shading 2 Accent 5" w:uiPriority="64"/>
+    <w:lsdException w:name="Medium List 1 Accent 5" w:uiPriority="65"/>
+    <w:lsdException w:name="Medium List 2 Accent 5" w:uiPriority="66"/>
+    <w:lsdException w:name="Medium Grid 1 Accent 5" w:uiPriority="67"/>
+    <w:lsdException w:name="Medium Grid 2 Accent 5" w:uiPriority="68"/>
+    <w:lsdException w:name="Medium Grid 3 Accent 5" w:uiPriority="69"/>
+    <w:lsdException w:name="Dark List Accent 5" w:uiPriority="70"/>
+    <w:lsdException w:name="Colorful Shading Accent 5" w:uiPriority="71"/>
+    <w:lsdException w:name="Colorful List Accent 5" w:uiPriority="72"/>
+    <w:lsdException w:name="Colorful Grid Accent 5" w:uiPriority="73"/>
+    <w:lsdException w:name="Light Shading Accent 6" w:uiPriority="60"/>
+    <w:lsdException w:name="Light List Accent 6" w:uiPriority="61"/>
+    <w:lsdException w:name="Light Grid Accent 6" w:uiPriority="62"/>
+    <w:lsdException w:name="Medium Shading 1 Accent 6" w:uiPriority="63"/>
+    <w:lsdException w:name="Medium Shading 2 Accent 6" w:uiPriority="64"/>
+    <w:lsdException w:name="Medium List 1 Accent 6" w:uiPriority="65"/>
+    <w:lsdException w:name="Medium List 2 Accent 6" w:uiPriority="66"/>
+    <w:lsdException w:name="Medium Grid 1 Accent 6" w:uiPriority="67"/>
+    <w:lsdException w:name="Medium Grid 2 Accent 6" w:uiPriority="68"/>
+    <w:lsdException w:name="Medium Grid 3 Accent 6" w:uiPriority="69"/>
+    <w:lsdException w:name="Dark List Accent 6" w:uiPriority="70"/>
+    <w:lsdException w:name="Colorful Shading Accent 6" w:uiPriority="71"/>
+    <w:lsdException w:name="Colorful List Accent 6" w:uiPriority="72"/>
+    <w:lsdException w:name="Colorful Grid Accent 6" w:uiPriority="73"/>
+    <w:lsdException w:name="Subtle Emphasis" w:uiPriority="19" w:qFormat="1"/>
+    <w:lsdException w:name="Intense Emphasis" w:uiPriority="21" w:qFormat="1"/>
+    <w:lsdException w:name="Subtle Reference" w:uiPriority="31" w:qFormat="1"/>
+    <w:lsdException w:name="Intense Reference" w:uiPriority="32" w:qFormat="1"/>
+    <w:lsdException w:name="Book Title" w:uiPriority="33" w:qFormat="1"/>
+    <w:lsdException w:name="Bibliography" w:semiHidden="1" w:uiPriority="37" w:unhideWhenUsed="1"/>
+    <w:lsdException w:name="TOC Heading" w:semiHidden="1" w:uiPriority="39" w:unhideWhenUsed="1" w:qFormat="1"/>
+    <w:lsdException w:name="Plain Table 1" w:uiPriority="41"/>
+    <w:lsdException w:name="Plain Table 2" w:uiPriority="42"/>
+    <w:lsdException w:name="Plain Table 3" w:uiPriority="43"/>
+    <w:lsdException w:name="Plain Table 4" w:uiPriority="44"/>
+    <w:lsdException w:name="Plain Table 5" w:uiPriority="45"/>
+    <w:lsdException w:name="Grid Table Light" w:uiPriority="40"/>
+    <w:lsdException w:name="Grid Table 1 Light" w:uiPriority="46"/>
+    <w:lsdException w:name="Grid Table 2" w:uiPriority="47"/>
+    <w:lsdException w:name="Grid Table 3" w:uiPriority="48"/>
+    <w:lsdException w:name="Grid Table 4" w:uiPriority="49"/>
+    <w:lsdException w:name="Grid Table 5 Dark" w:uiPriority="50"/>
+    <w:lsdException w:name="Grid Table 6 Colorful" w:uiPriority="51"/>
+    <w:lsdException w:name="Grid Table 7 Colorful" w:uiPriority="52"/>
+    <w:lsdException w:name="Grid Table 1 Light Accent 1" w:uiPriority="46"/>
+    <w:lsdException w:name="Grid Table 2 Accent 1" w:uiPriority="47"/>
+    <w:lsdException w:name="Grid Table 3 Accent 1" w:uiPriority="48"/>
+    <w:lsdException w:name="Grid Table 4 Accent 1" w:uiPriority="49"/>
+    <w:lsdException w:name="Grid Table 5 Dark Accent 1" w:uiPriority="50"/>
+    <w:lsdException w:name="Grid Table 6 Colorful Accent 1" w:uiPriority="51"/>
+    <w:lsdException w:name="Grid Table 7 Colorful Accent 1" w:uiPriority="52"/>
+    <w:lsdException w:name="Grid Table 1 Light Accent 2" w:uiPriority="46"/>
+    <w:lsdException w:name="Grid Table 2 Accent 2" w:uiPriority="47"/>
+    <w:lsdException w:name="Grid Table 3 Accent 2" w:uiPriority="48"/>
+    <w:lsdException w:name="Grid Table 4 Accent 2" w:uiPriority="49"/>
+    <w:lsdException w:name="Grid Table 5 Dark Accent 2" w:uiPriority="50"/>
+    <w:lsdException w:name="Grid Table 6 Colorful Accent 2" w:uiPriority="51"/>
+    <w:lsdException w:name="Grid Table 7 Colorful Accent 2" w:uiPriority="52"/>
+    <w:lsdException w:name="Grid Table 1 Light Accent 3" w:uiPriority="46"/>
+    <w:lsdException w:name="Grid Table 2 Accent 3" w:uiPriority="47"/>
+    <w:lsdException w:name="Grid Table 3 Accent 3" w:uiPriority="48"/>
+    <w:lsdException w:name="Grid Table 4 Accent 3" w:uiPriority="49"/>
+    <w:lsdException w:name="Grid Table 5 Dark Accent 3" w:uiPriority="50"/>
+    <w:lsdException w:name="Grid Table 6 Colorful Accent 3" w:uiPriority="51"/>
+    <w:lsdException w:name="Grid Table 7 Colorful Accent 3" w:uiPriority="52"/>
+    <w:lsdException w:name="Grid Table 1 Light Accent 4" w:uiPriority="46"/>
+    <w:lsdException w:name="Grid Table 2 Accent 4" w:uiPriority="47"/>
+    <w:lsdException w:name="Grid Table 3 Accent 4" w:uiPriority="48"/>
+    <w:lsdException w:name="Grid Table 4 Accent 4" w:uiPriority="49"/>
+    <w:lsdException w:name="Grid Table 5 Dark Accent 4" w:uiPriority="50"/>
+    <w:lsdException w:name="Grid Table 6 Colorful Accent 4" w:uiPriority="51"/>
+    <w:lsdException w:name="Grid Table 7 Colorful Accent 4" w:uiPriority="52"/>
+    <w:lsdException w:name="Grid Table 1 Light Accent 5" w:uiPriority="46"/>
+    <w:lsdException w:name="Grid Table 2 Accent 5" w:uiPriority="47"/>
+    <w:lsdException w:name="Grid Table 3 Accent 5" w:uiPriority="48"/>
+    <w:lsdException w:name="Grid Table 4 Accent 5" w:uiPriority="49"/>
+    <w:lsdException w:name="Grid Table 5 Dark Accent 5" w:uiPriority="50"/>
+    <w:lsdException w:name="Grid Table 6 Colorful Accent 5" w:uiPriority="51"/>
+    <w:lsdException w:name="Grid Table 7 Colorful Accent 5" w:uiPriority="52"/>
+    <w:lsdException w:name="Grid Table 1 Light Accent 6" w:uiPriority="46"/>
+    <w:lsdException w:name="Grid Table 2 Accent 6" w:uiPriority="47"/>
+    <w:lsdException w:name="Grid Table 3 Accent 6" w:uiPriority="48"/>
+    <w:lsdException w:name="Grid Table 4 Accent 6" w:uiPriority="49"/>
+    <w:lsdException w:name="Grid Table 5 Dark Accent 6" w:uiPriority="50"/>
+    <w:lsdException w:name="Grid Table 6 Colorful Accent 6" w:uiPriority="51"/>
+    <w:lsdException w:name="Grid Table 7 Colorful Accent 6" w:uiPriority="52"/>
+    <w:lsdException w:name="List Table 1 Light" w:uiPriority="46"/>
+    <w:lsdException w:name="List Table 2" w:uiPriority="47"/>
+    <w:lsdException w:name="List Table 3" w:uiPriority="48"/>
+    <w:lsdException w:name="List Table 4" w:uiPriority="49"/>
+    <w:lsdException w:name="List Table 5 Dark" w:uiPriority="50"/>
+    <w:lsdException w:name="List Table 6 Colorful" w:uiPriority="51"/>
+    <w:lsdException w:name="List Table 7 Colorful" w:uiPriority="52"/>
+    <w:lsdException w:name="List Table 1 Light Accent 1" w:uiPriority="46"/>
+    <w:lsdException w:name="List Table 2 Accent 1" w:uiPriority="47"/>
+    <w:lsdException w:name="List Table 3 Accent 1" w:uiPriority="48"/>
+    <w:lsdException w:name="List Table 4 Accent 1" w:uiPriority="49"/>
+    <w:lsdException w:name="List Table 5 Dark Accent 1" w:uiPriority="50"/>
+    <w:lsdException w:name="List Table 6 Colorful Accent 1" w:uiPriority="51"/>
+    <w:lsdException w:name="List Table 7 Colorful Accent 1" w:uiPriority="52"/>
+    <w:lsdException w:name="List Table 1 Light Accent 2" w:uiPriority="46"/>
+    <w:lsdException w:name="List Table 2 Accent 2" w:uiPriority="47"/>
+    <w:lsdException w:name="List Table 3 Accent 2" w:uiPriority="48"/>
+    <w:lsdException w:name="List Table 4 Accent 2" w:uiPriority="49"/>
+    <w:lsdException w:name="List Table 5 Dark Accent 2" w:uiPriority="50"/>
+    <w:lsdException w:name="List Table 6 Colorful Accent 2" w:uiPriority="51"/>
+    <w:lsdException w:name="List Table 7 Colorful Accent 2" w:uiPriority="52"/>
+    <w:lsdException w:name="List Table 1 Light Accent 3" w:uiPriority="46"/>
+    <w:lsdException w:name="List Table 2 Accent 3" w:uiPriority="47"/>
+    <w:lsdException w:name="List Table 3 Accent 3" w:uiPriority="48"/>
+    <w:lsdException w:name="List Table 4 Accent 3" w:uiPriority="49"/>
+    <w:lsdException w:name="List Table 5 Dark Accent 3" w:uiPriority="50"/>
+    <w:lsdException w:name="List Table 6 Colorful Accent 3" w:uiPriority="51"/>
+    <w:lsdException w:name="List Table 7 Colorful Accent 3" w:uiPriority="52"/>
+    <w:lsdException w:name="List Table 1 Light Accent 4" w:uiPriority="46"/>
+    <w:lsdException w:name="List Table 2 Accent 4" w:uiPriority="47"/>
+    <w:lsdException w:name="List Table 3 Accent 4" w:uiPriority="48"/>
+    <w:lsdException w:name="List Table 4 Accent 4" w:uiPriority="49"/>
+    <w:lsdException w:name="List Table 5 Dark Accent 4" w:uiPriority="50"/>
+    <w:lsdException w:name="List Table 6 Colorful Accent 4" w:uiPriority="51"/>
+    <w:lsdException w:name="List Table 7 Colorful Accent 4" w:uiPriority="52"/>
+    <w:lsdException w:name="List Table 1 Light Accent 5" w:uiPriority="46"/>
+    <w:lsdException w:name="List Table 2 Accent 5" w:uiPriority="47"/>
+    <w:lsdException w:name="List Table 3 Accent 5" w:uiPriority="48"/>
+    <w:lsdException w:name="List Table 4 Accent 5" w:uiPriority="49"/>
+    <w:lsdException w:name="List Table 5 Dark Accent 5" w:uiPriority="50"/>
+    <w:lsdException w:name="List Table 6 Colorful Accent 5" w:uiPriority="51"/>
+    <w:lsdException w:name="List Table 7 Colorful Accent 5" w:uiPriority="52"/>
+    <w:lsdException w:name="List Table 1 Light Accent 6" w:uiPriority="46"/>
+    <w:lsdException w:name="List Table 2 Accent 6" w:uiPriority="47"/>
+    <w:lsdException w:name="List Table 3 Accent 6" w:uiPriority="48"/>
+    <w:lsdException w:name="List Table 4 Accent 6" w:uiPriority="49"/>
+    <w:lsdException w:name="List Table 5 Dark Accent 6" w:uiPriority="50"/>
+    <w:lsdException w:name="List Table 6 Colorful Accent 6" w:uiPriority="51"/>
+    <w:lsdException w:name="List Table 7 Colorful Accent 6" w:uiPriority="52"/>
+    <w:lsdException w:name="Mention" w:semiHidden="1" w:unhideWhenUsed="1"/>
+    <w:lsdException w:name="Smart Hyperlink" w:semiHidden="1" w:unhideWhenUsed="1"/>
+    <w:lsdException w:name="Hashtag" w:semiHidden="1" w:unhideWhenUsed="1"/>
+    <w:lsdException w:name="Unresolved Mention" w:semiHidden="1" w:unhideWhenUsed="1"/>
+    <w:lsdException w:name="Smart Link" w:semiHidden="1" w:unhideWhenUsed="1"/>
   </w:latentStyles>
-  <w:style w:type="paragraph" w:default="1" w:styleId="1">
+  <w:style w:type="paragraph" w:default="1" w:styleId="a">
     <w:name w:val="Normal"/>
     <w:qFormat/>
-    <w:uiPriority w:val="0"/>
     <w:pPr>
       <w:widowControl w:val="0"/>
       <w:jc w:val="both"/>
     </w:pPr>
     <w:rPr>
-      <w:rFonts w:asciiTheme="minorHAnsi" w:hAnsiTheme="minorHAnsi" w:eastAsiaTheme="minorEastAsia" w:cstheme="minorBidi"/>
       <w:kern w:val="2"/>
       <w:sz w:val="21"/>
       <w:szCs w:val="22"/>
-      <w:lang w:val="en-US" w:eastAsia="zh-CN" w:bidi="ar-SA"/>
     </w:rPr>
   </w:style>
   <w:style w:type="paragraph" w:styleId="2">
     <w:name w:val="heading 2"/>
-    <w:basedOn w:val="1"/>
-    <w:next w:val="1"/>
-    <w:link w:val="10"/>
+    <w:basedOn w:val="a"/>
+    <w:next w:val="a"/>
+    <w:link w:val="20"/>
+    <w:uiPriority w:val="9"/>
     <w:unhideWhenUsed/>
     <w:qFormat/>
-    <w:uiPriority w:val="9"/>
     <w:pPr>
       <w:keepNext/>
       <w:keepLines/>
@@ -1176,24 +2004,48 @@
       <w:outlineLvl w:val="1"/>
     </w:pPr>
     <w:rPr>
-      <w:rFonts w:asciiTheme="majorHAnsi" w:hAnsiTheme="majorHAnsi" w:eastAsiaTheme="majorEastAsia" w:cstheme="majorBidi"/>
+      <w:rFonts w:asciiTheme="majorHAnsi" w:eastAsiaTheme="majorEastAsia" w:hAnsiTheme="majorHAnsi" w:cstheme="majorBidi"/>
       <w:b/>
       <w:bCs/>
       <w:sz w:val="32"/>
       <w:szCs w:val="32"/>
     </w:rPr>
   </w:style>
-  <w:style w:type="character" w:default="1" w:styleId="6">
+  <w:style w:type="paragraph" w:styleId="3">
+    <w:name w:val="heading 3"/>
+    <w:basedOn w:val="a"/>
+    <w:next w:val="a"/>
+    <w:link w:val="30"/>
+    <w:uiPriority w:val="9"/>
+    <w:unhideWhenUsed/>
+    <w:qFormat/>
+    <w:rsid w:val="005731EF"/>
+    <w:pPr>
+      <w:keepNext/>
+      <w:keepLines/>
+      <w:spacing w:before="260" w:after="260" w:line="416" w:lineRule="auto"/>
+      <w:outlineLvl w:val="2"/>
+    </w:pPr>
+    <w:rPr>
+      <w:b/>
+      <w:bCs/>
+      <w:sz w:val="32"/>
+      <w:szCs w:val="32"/>
+    </w:rPr>
+  </w:style>
+  <w:style w:type="character" w:default="1" w:styleId="a0">
     <w:name w:val="Default Paragraph Font"/>
-    <w:unhideWhenUsed/>
     <w:uiPriority w:val="1"/>
-  </w:style>
-  <w:style w:type="table" w:default="1" w:styleId="5">
-    <w:name w:val="Normal Table"/>
     <w:semiHidden/>
     <w:unhideWhenUsed/>
+  </w:style>
+  <w:style w:type="table" w:default="1" w:styleId="a1">
+    <w:name w:val="Normal Table"/>
     <w:uiPriority w:val="99"/>
+    <w:semiHidden/>
+    <w:unhideWhenUsed/>
     <w:tblPr>
+      <w:tblInd w:w="0" w:type="dxa"/>
       <w:tblCellMar>
         <w:top w:w="0" w:type="dxa"/>
         <w:left w:w="108" w:type="dxa"/>
@@ -1202,12 +2054,18 @@
       </w:tblCellMar>
     </w:tblPr>
   </w:style>
-  <w:style w:type="paragraph" w:styleId="3">
+  <w:style w:type="numbering" w:default="1" w:styleId="a2">
+    <w:name w:val="No List"/>
+    <w:uiPriority w:val="99"/>
+    <w:semiHidden/>
+    <w:unhideWhenUsed/>
+  </w:style>
+  <w:style w:type="paragraph" w:styleId="a3">
     <w:name w:val="footer"/>
-    <w:basedOn w:val="1"/>
-    <w:link w:val="9"/>
+    <w:basedOn w:val="a"/>
+    <w:link w:val="a4"/>
+    <w:uiPriority w:val="99"/>
     <w:unhideWhenUsed/>
-    <w:uiPriority w:val="99"/>
     <w:pPr>
       <w:tabs>
         <w:tab w:val="center" w:pos="4153"/>
@@ -1221,16 +2079,16 @@
       <w:szCs w:val="18"/>
     </w:rPr>
   </w:style>
-  <w:style w:type="paragraph" w:styleId="4">
+  <w:style w:type="paragraph" w:styleId="a5">
     <w:name w:val="header"/>
-    <w:basedOn w:val="1"/>
-    <w:link w:val="8"/>
+    <w:basedOn w:val="a"/>
+    <w:link w:val="a6"/>
+    <w:uiPriority w:val="99"/>
     <w:unhideWhenUsed/>
     <w:qFormat/>
-    <w:uiPriority w:val="99"/>
     <w:pPr>
       <w:pBdr>
-        <w:bottom w:val="single" w:color="auto" w:sz="6" w:space="1"/>
+        <w:bottom w:val="single" w:sz="6" w:space="1" w:color="auto"/>
       </w:pBdr>
       <w:tabs>
         <w:tab w:val="center" w:pos="4153"/>
@@ -1244,74 +2102,83 @@
       <w:szCs w:val="18"/>
     </w:rPr>
   </w:style>
-  <w:style w:type="character" w:styleId="7">
+  <w:style w:type="character" w:styleId="a7">
     <w:name w:val="Hyperlink"/>
-    <w:basedOn w:val="6"/>
+    <w:basedOn w:val="a0"/>
+    <w:uiPriority w:val="99"/>
     <w:unhideWhenUsed/>
-    <w:uiPriority w:val="99"/>
     <w:rPr>
       <w:color w:val="0563C1" w:themeColor="hyperlink"/>
       <w:u w:val="single"/>
-      <w14:textFill>
-        <w14:solidFill>
-          <w14:schemeClr w14:val="hlink"/>
-        </w14:solidFill>
-      </w14:textFill>
     </w:rPr>
   </w:style>
-  <w:style w:type="character" w:customStyle="1" w:styleId="8">
+  <w:style w:type="character" w:customStyle="1" w:styleId="a6">
     <w:name w:val="页眉 字符"/>
-    <w:basedOn w:val="6"/>
-    <w:link w:val="4"/>
+    <w:basedOn w:val="a0"/>
+    <w:link w:val="a5"/>
     <w:uiPriority w:val="99"/>
     <w:rPr>
       <w:sz w:val="18"/>
       <w:szCs w:val="18"/>
     </w:rPr>
   </w:style>
-  <w:style w:type="character" w:customStyle="1" w:styleId="9">
+  <w:style w:type="character" w:customStyle="1" w:styleId="a4">
     <w:name w:val="页脚 字符"/>
-    <w:basedOn w:val="6"/>
-    <w:link w:val="3"/>
+    <w:basedOn w:val="a0"/>
+    <w:link w:val="a3"/>
+    <w:uiPriority w:val="99"/>
     <w:qFormat/>
-    <w:uiPriority w:val="99"/>
     <w:rPr>
       <w:sz w:val="18"/>
       <w:szCs w:val="18"/>
     </w:rPr>
   </w:style>
-  <w:style w:type="character" w:customStyle="1" w:styleId="10">
+  <w:style w:type="character" w:customStyle="1" w:styleId="20">
     <w:name w:val="标题 2 字符"/>
-    <w:basedOn w:val="6"/>
+    <w:basedOn w:val="a0"/>
     <w:link w:val="2"/>
     <w:uiPriority w:val="9"/>
     <w:rPr>
-      <w:rFonts w:asciiTheme="majorHAnsi" w:hAnsiTheme="majorHAnsi" w:eastAsiaTheme="majorEastAsia" w:cstheme="majorBidi"/>
+      <w:rFonts w:asciiTheme="majorHAnsi" w:eastAsiaTheme="majorEastAsia" w:hAnsiTheme="majorHAnsi" w:cstheme="majorBidi"/>
       <w:b/>
       <w:bCs/>
       <w:sz w:val="32"/>
       <w:szCs w:val="32"/>
     </w:rPr>
   </w:style>
-  <w:style w:type="paragraph" w:styleId="11">
+  <w:style w:type="paragraph" w:styleId="a8">
     <w:name w:val="List Paragraph"/>
-    <w:basedOn w:val="1"/>
+    <w:basedOn w:val="a"/>
+    <w:uiPriority w:val="34"/>
     <w:qFormat/>
-    <w:uiPriority w:val="34"/>
     <w:pPr>
-      <w:ind w:firstLine="420" w:firstLineChars="200"/>
+      <w:ind w:firstLineChars="200" w:firstLine="420"/>
     </w:pPr>
   </w:style>
-  <w:style w:type="character" w:customStyle="1" w:styleId="12">
-    <w:name w:val="Unresolved Mention"/>
-    <w:basedOn w:val="6"/>
+  <w:style w:type="character" w:customStyle="1" w:styleId="1">
+    <w:name w:val="未处理的提及1"/>
+    <w:basedOn w:val="a0"/>
+    <w:uiPriority w:val="99"/>
     <w:semiHidden/>
     <w:unhideWhenUsed/>
     <w:qFormat/>
-    <w:uiPriority w:val="99"/>
     <w:rPr>
       <w:color w:val="605E5C"/>
       <w:shd w:val="clear" w:color="auto" w:fill="E1DFDD"/>
+    </w:rPr>
+  </w:style>
+  <w:style w:type="character" w:customStyle="1" w:styleId="30">
+    <w:name w:val="标题 3 字符"/>
+    <w:basedOn w:val="a0"/>
+    <w:link w:val="3"/>
+    <w:uiPriority w:val="9"/>
+    <w:rsid w:val="005731EF"/>
+    <w:rPr>
+      <w:b/>
+      <w:bCs/>
+      <w:kern w:val="2"/>
+      <w:sz w:val="32"/>
+      <w:szCs w:val="32"/>
     </w:rPr>
   </w:style>
 </w:styles>
@@ -1569,5 +2436,6 @@
     </a:fmtScheme>
   </a:themeElements>
   <a:objectDefaults/>
+  <a:extraClrSchemeLst/>
 </a:theme>
 </file>
</xml_diff>